<commit_message>
finalize notes for day 2 of week 4
</commit_message>
<xml_diff>
--- a/docs/notes/04-day1-handout.docx
+++ b/docs/notes/04-day1-handout.docx
@@ -1,62 +1,79 @@
 
 <file path=word/document.xml><?xml version="1.0" encoding="utf-8"?>
-<w:document xmlns:w="http://schemas.openxmlformats.org/wordprocessingml/2006/main" xmlns:m="http://schemas.openxmlformats.org/officeDocument/2006/math" xmlns:r="http://schemas.openxmlformats.org/officeDocument/2006/relationships" xmlns:o="urn:schemas-microsoft-com:office:office" xmlns:v="urn:schemas-microsoft-com:vml" xmlns:w10="urn:schemas-microsoft-com:office:word" xmlns:a="http://schemas.openxmlformats.org/drawingml/2006/main" xmlns:pic="http://schemas.openxmlformats.org/drawingml/2006/picture" xmlns:wp="http://schemas.openxmlformats.org/drawingml/2006/wordprocessingDrawing">
+<w:document xmlns:wpc="http://schemas.microsoft.com/office/word/2010/wordprocessingCanvas" xmlns:cx="http://schemas.microsoft.com/office/drawing/2014/chartex" xmlns:cx1="http://schemas.microsoft.com/office/drawing/2015/9/8/chartex" xmlns:cx2="http://schemas.microsoft.com/office/drawing/2015/10/21/chartex" xmlns:cx3="http://schemas.microsoft.com/office/drawing/2016/5/9/chartex" xmlns:cx4="http://schemas.microsoft.com/office/drawing/2016/5/10/chartex" xmlns:cx5="http://schemas.microsoft.com/office/drawing/2016/5/11/chartex" xmlns:cx6="http://schemas.microsoft.com/office/drawing/2016/5/12/chartex" xmlns:cx7="http://schemas.microsoft.com/office/drawing/2016/5/13/chartex" xmlns:cx8="http://schemas.microsoft.com/office/drawing/2016/5/14/chartex" xmlns:mc="http://schemas.openxmlformats.org/markup-compatibility/2006" xmlns:aink="http://schemas.microsoft.com/office/drawing/2016/ink" xmlns:am3d="http://schemas.microsoft.com/office/drawing/2017/model3d" xmlns:o="urn:schemas-microsoft-com:office:office" xmlns:oel="http://schemas.microsoft.com/office/2019/extlst" xmlns:r="http://schemas.openxmlformats.org/officeDocument/2006/relationships" xmlns:m="http://schemas.openxmlformats.org/officeDocument/2006/math" xmlns:v="urn:schemas-microsoft-com:vml" xmlns:wp14="http://schemas.microsoft.com/office/word/2010/wordprocessingDrawing" xmlns:wp="http://schemas.openxmlformats.org/drawingml/2006/wordprocessingDrawing" xmlns:w10="urn:schemas-microsoft-com:office:word" xmlns:w="http://schemas.openxmlformats.org/wordprocessingml/2006/main" xmlns:w14="http://schemas.microsoft.com/office/word/2010/wordml" xmlns:w15="http://schemas.microsoft.com/office/word/2012/wordml" xmlns:w16cex="http://schemas.microsoft.com/office/word/2018/wordml/cex" xmlns:w16cid="http://schemas.microsoft.com/office/word/2016/wordml/cid" xmlns:w16="http://schemas.microsoft.com/office/word/2018/wordml" xmlns:w16du="http://schemas.microsoft.com/office/word/2023/wordml/word16du" xmlns:w16sdtdh="http://schemas.microsoft.com/office/word/2020/wordml/sdtdatahash" xmlns:w16sdtfl="http://schemas.microsoft.com/office/word/2024/wordml/sdtformatlock" xmlns:w16se="http://schemas.microsoft.com/office/word/2015/wordml/symex" xmlns:wpg="http://schemas.microsoft.com/office/word/2010/wordprocessingGroup" xmlns:wpi="http://schemas.microsoft.com/office/word/2010/wordprocessingInk" xmlns:wne="http://schemas.microsoft.com/office/word/2006/wordml" xmlns:wps="http://schemas.microsoft.com/office/word/2010/wordprocessingShape" mc:Ignorable="w14 w15 w16se w16cid w16 w16cex w16sdtdh w16sdtfl w16du wp14">
   <w:body>
     <w:p>
       <w:pPr>
         <w:pStyle w:val="Title"/>
       </w:pPr>
       <w:r>
-        <w:t xml:space="preserve">Week 4 Day 1: PA Warm-up</w:t>
-      </w:r>
-    </w:p>
-    <w:bookmarkStart w:id="20" w:name="read_xlsx"/>
-    <w:p>
-      <w:pPr>
-        <w:pStyle w:val="Heading2"/>
-      </w:pPr>
-      <w:r>
-        <w:rPr>
-          <w:rStyle w:val="VerbatimChar"/>
-        </w:rPr>
-        <w:t xml:space="preserve">read_xlsx()</w:t>
+        <w:t>Week 4 Day 1: PA Warm-up</w:t>
       </w:r>
     </w:p>
     <w:p>
       <w:pPr>
+        <w:pStyle w:val="Heading2"/>
+      </w:pPr>
+      <w:bookmarkStart w:id="0" w:name="read_xlsx"/>
+      <w:r>
+        <w:rPr>
+          <w:rStyle w:val="VerbatimChar"/>
+          <w:sz w:val="32"/>
+        </w:rPr>
+        <w:t>read_</w:t>
+      </w:r>
+      <w:proofErr w:type="gramStart"/>
+      <w:r>
+        <w:rPr>
+          <w:rStyle w:val="VerbatimChar"/>
+          <w:sz w:val="32"/>
+        </w:rPr>
+        <w:t>xlsx(</w:t>
+      </w:r>
+      <w:proofErr w:type="gramEnd"/>
+      <w:r>
+        <w:rPr>
+          <w:rStyle w:val="VerbatimChar"/>
+          <w:sz w:val="32"/>
+        </w:rPr>
+        <w:t>)</w:t>
+      </w:r>
+    </w:p>
+    <w:p>
+      <w:pPr>
         <w:numPr>
           <w:ilvl w:val="0"/>
-          <w:numId w:val="1001"/>
+          <w:numId w:val="2"/>
         </w:numPr>
       </w:pPr>
       <w:r>
-        <w:t xml:space="preserve">What’s wrong with the top of the</w:t>
-      </w:r>
-      <w:r>
-        <w:t xml:space="preserve"> </w:t>
+        <w:t xml:space="preserve">What’s wrong with the top of the </w:t>
       </w:r>
       <w:r>
         <w:rPr>
           <w:rStyle w:val="VerbatimChar"/>
         </w:rPr>
-        <w:t xml:space="preserve">gov_spending_per_capita.xlsx</w:t>
-      </w:r>
-      <w:r>
-        <w:t xml:space="preserve"> </w:t>
-      </w:r>
-      <w:r>
-        <w:t xml:space="preserve">spreadsheet?</w:t>
+        <w:t>gov_spending_per_capita.xlsx</w:t>
+      </w:r>
+      <w:r>
+        <w:t xml:space="preserve"> spreadsheet?</w:t>
+      </w:r>
+      <w:r>
+        <w:br/>
+      </w:r>
+      <w:r>
+        <w:br/>
       </w:r>
     </w:p>
     <w:p>
       <w:pPr>
         <w:numPr>
           <w:ilvl w:val="0"/>
-          <w:numId w:val="1001"/>
+          <w:numId w:val="2"/>
         </w:numPr>
       </w:pPr>
       <w:r>
-        <w:t xml:space="preserve">Fill in the code you would need to read in the cleanest version of these data.</w:t>
+        <w:t>Fill in the code you would need to read in the cleanest version of these data.</w:t>
       </w:r>
     </w:p>
     <w:p>
@@ -73,7 +90,7 @@
         <w:rPr>
           <w:rStyle w:val="OtherTok"/>
         </w:rPr>
-        <w:t xml:space="preserve">&lt;-</w:t>
+        <w:t>&lt;-</w:t>
       </w:r>
       <w:r>
         <w:rPr>
@@ -85,19 +102,27 @@
         <w:rPr>
           <w:rStyle w:val="FunctionTok"/>
         </w:rPr>
-        <w:t xml:space="preserve">read_xlsx</w:t>
-      </w:r>
-      <w:r>
-        <w:rPr>
-          <w:rStyle w:val="NormalTok"/>
-        </w:rPr>
-        <w:t xml:space="preserve">(</w:t>
-      </w:r>
+        <w:t>read_</w:t>
+      </w:r>
+      <w:proofErr w:type="gramStart"/>
+      <w:r>
+        <w:rPr>
+          <w:rStyle w:val="FunctionTok"/>
+        </w:rPr>
+        <w:t>xlsx</w:t>
+      </w:r>
+      <w:r>
+        <w:rPr>
+          <w:rStyle w:val="NormalTok"/>
+        </w:rPr>
+        <w:t>(</w:t>
+      </w:r>
+      <w:proofErr w:type="gramEnd"/>
       <w:r>
         <w:rPr>
           <w:rStyle w:val="StringTok"/>
         </w:rPr>
-        <w:t xml:space="preserve">"gov_spending_per_capita.xlsx"</w:t>
+        <w:t>"gov_spending_per_capita.xlsx"</w:t>
       </w:r>
       <w:r>
         <w:rPr>
@@ -118,7 +143,7 @@
         <w:rPr>
           <w:rStyle w:val="AttributeTok"/>
         </w:rPr>
-        <w:t xml:space="preserve">sheet =</w:t>
+        <w:t>sheet =</w:t>
       </w:r>
       <w:r>
         <w:rPr>
@@ -135,12 +160,14 @@
         </w:rPr>
         <w:t xml:space="preserve">                      </w:t>
       </w:r>
+      <w:proofErr w:type="gramStart"/>
       <w:r>
         <w:rPr>
           <w:rStyle w:val="AttributeTok"/>
         </w:rPr>
-        <w:t xml:space="preserve">skip  =</w:t>
-      </w:r>
+        <w:t>skip  =</w:t>
+      </w:r>
+      <w:proofErr w:type="gramEnd"/>
       <w:r>
         <w:rPr>
           <w:rStyle w:val="NormalTok"/>
@@ -160,7 +187,7 @@
         <w:rPr>
           <w:rStyle w:val="AttributeTok"/>
         </w:rPr>
-        <w:t xml:space="preserve">n_max =</w:t>
+        <w:t>n_max =</w:t>
       </w:r>
       <w:r>
         <w:rPr>
@@ -175,122 +202,150 @@
         <w:rPr>
           <w:rStyle w:val="NormalTok"/>
         </w:rPr>
-        <w:t xml:space="preserve">                      )</w:t>
+        <w:t xml:space="preserve">                    </w:t>
+      </w:r>
+      <w:proofErr w:type="gramStart"/>
+      <w:r>
+        <w:rPr>
+          <w:rStyle w:val="NormalTok"/>
+        </w:rPr>
+        <w:t xml:space="preserve">  )</w:t>
+      </w:r>
+      <w:proofErr w:type="gramEnd"/>
+      <w:r>
+        <w:rPr>
+          <w:rStyle w:val="NormalTok"/>
+        </w:rPr>
+        <w:br/>
       </w:r>
     </w:p>
     <w:p>
       <w:pPr>
+        <w:pStyle w:val="ListParagraph"/>
         <w:numPr>
           <w:ilvl w:val="0"/>
-          <w:numId w:val="1002"/>
+          <w:numId w:val="3"/>
         </w:numPr>
       </w:pPr>
       <w:r>
-        <w:t xml:space="preserve">What are the three ways</w:t>
-      </w:r>
-      <w:r>
-        <w:t xml:space="preserve"> </w:t>
+        <w:t xml:space="preserve">What are the three ways </w:t>
       </w:r>
       <w:r>
         <w:rPr>
           <w:rStyle w:val="VerbatimChar"/>
         </w:rPr>
-        <w:t xml:space="preserve">NA</w:t>
-      </w:r>
-      <w:r>
-        <w:t xml:space="preserve"> </w:t>
-      </w:r>
-      <w:r>
-        <w:t xml:space="preserve">values were coded in these data?</w:t>
+        <w:t>NA</w:t>
+      </w:r>
+      <w:r>
+        <w:t xml:space="preserve"> values were coded in these data?</w:t>
+      </w:r>
+      <w:r>
+        <w:br/>
+      </w:r>
+      <w:r>
+        <w:br/>
       </w:r>
     </w:p>
     <w:p>
       <w:pPr>
         <w:numPr>
           <w:ilvl w:val="0"/>
-          <w:numId w:val="1002"/>
+          <w:numId w:val="3"/>
         </w:numPr>
       </w:pPr>
       <w:r>
-        <w:t xml:space="preserve">What would you input into the</w:t>
-      </w:r>
-      <w:r>
-        <w:t xml:space="preserve"> </w:t>
+        <w:t xml:space="preserve">What would you input into the </w:t>
       </w:r>
       <w:r>
         <w:rPr>
           <w:rStyle w:val="VerbatimChar"/>
         </w:rPr>
-        <w:t xml:space="preserve">na =</w:t>
-      </w:r>
-      <w:r>
-        <w:t xml:space="preserve"> </w:t>
-      </w:r>
-      <w:r>
-        <w:t xml:space="preserve">argument of</w:t>
-      </w:r>
-      <w:r>
-        <w:t xml:space="preserve"> </w:t>
+        <w:t>na =</w:t>
+      </w:r>
+      <w:r>
+        <w:t xml:space="preserve"> argument of </w:t>
       </w:r>
       <w:r>
         <w:rPr>
           <w:rStyle w:val="VerbatimChar"/>
         </w:rPr>
-        <w:t xml:space="preserve">read_xlsx()</w:t>
-      </w:r>
-      <w:r>
-        <w:t xml:space="preserve"> </w:t>
-      </w:r>
-      <w:r>
-        <w:t xml:space="preserve">to recode these values as</w:t>
-      </w:r>
-      <w:r>
-        <w:t xml:space="preserve"> </w:t>
-      </w:r>
+        <w:t>read_</w:t>
+      </w:r>
+      <w:proofErr w:type="gramStart"/>
       <w:r>
         <w:rPr>
           <w:rStyle w:val="VerbatimChar"/>
         </w:rPr>
-        <w:t xml:space="preserve">NA</w:t>
-      </w:r>
-      <w:r>
-        <w:t xml:space="preserve">s?</w:t>
-      </w:r>
-    </w:p>
-    <w:bookmarkEnd w:id="20"/>
-    <w:bookmarkStart w:id="24" w:name="pivot_longer"/>
-    <w:p>
-      <w:pPr>
-        <w:pStyle w:val="Heading2"/>
-      </w:pPr>
+        <w:t>xlsx(</w:t>
+      </w:r>
+      <w:proofErr w:type="gramEnd"/>
       <w:r>
         <w:rPr>
           <w:rStyle w:val="VerbatimChar"/>
         </w:rPr>
-        <w:t xml:space="preserve">pivot_longer()</w:t>
+        <w:t>)</w:t>
+      </w:r>
+      <w:r>
+        <w:t xml:space="preserve"> to recode these values as </w:t>
+      </w:r>
+      <w:r>
+        <w:rPr>
+          <w:rStyle w:val="VerbatimChar"/>
+        </w:rPr>
+        <w:t>NA</w:t>
+      </w:r>
+      <w:r>
+        <w:t>s?</w:t>
+      </w:r>
+      <w:r>
+        <w:br/>
+      </w:r>
+      <w:r>
+        <w:br/>
+      </w:r>
+      <w:r>
+        <w:br/>
       </w:r>
     </w:p>
     <w:p>
       <w:pPr>
+        <w:pStyle w:val="Heading2"/>
+      </w:pPr>
+      <w:bookmarkStart w:id="1" w:name="pivot_longer"/>
+      <w:bookmarkEnd w:id="0"/>
+      <w:r>
+        <w:rPr>
+          <w:rStyle w:val="VerbatimChar"/>
+        </w:rPr>
+        <w:lastRenderedPageBreak/>
+        <w:t>pivot_longer()</w:t>
+      </w:r>
+    </w:p>
+    <w:p>
+      <w:pPr>
         <w:pStyle w:val="FirstParagraph"/>
       </w:pPr>
       <w:r>
+        <w:rPr>
+          <w:noProof/>
+        </w:rPr>
         <w:drawing>
-          <wp:inline>
+          <wp:inline distT="0" distB="0" distL="0" distR="0" wp14:anchorId="414C3A33" wp14:editId="246193AA">
             <wp:extent cx="5334000" cy="5334000"/>
-            <wp:effectExtent b="0" l="0" r="0" t="0"/>
-            <wp:docPr descr="" title="" id="22" name="Picture"/>
-            <a:graphic>
+            <wp:effectExtent l="0" t="0" r="0" b="0"/>
+            <wp:docPr id="22" name="Picture"/>
+            <wp:cNvGraphicFramePr/>
+            <a:graphic xmlns:a="http://schemas.openxmlformats.org/drawingml/2006/main">
               <a:graphicData uri="http://schemas.openxmlformats.org/drawingml/2006/picture">
-                <pic:pic>
+                <pic:pic xmlns:pic="http://schemas.openxmlformats.org/drawingml/2006/picture">
                   <pic:nvPicPr>
-                    <pic:cNvPr descr="https://github.com/gadenbuie/tidyexplain/raw/main/images/static/png/original-dfs-tidy.png" id="23" name="Picture"/>
+                    <pic:cNvPr id="23" name="Picture" descr="https://github.com/gadenbuie/tidyexplain/raw/main/images/static/png/original-dfs-tidy.png"/>
                     <pic:cNvPicPr>
-                      <a:picLocks noChangeArrowheads="1" noChangeAspect="1"/>
+                      <a:picLocks noChangeAspect="1" noChangeArrowheads="1"/>
                     </pic:cNvPicPr>
                   </pic:nvPicPr>
                   <pic:blipFill>
-                    <a:blip r:embed="rId21"/>
+                    <a:blip r:embed="rId5"/>
                     <a:stretch>
                       <a:fillRect/>
                     </a:stretch>
@@ -321,37 +376,31 @@
       <w:pPr>
         <w:numPr>
           <w:ilvl w:val="0"/>
-          <w:numId w:val="1003"/>
+          <w:numId w:val="4"/>
         </w:numPr>
       </w:pPr>
       <w:r>
-        <w:t xml:space="preserve">Why don’t we want to pivot our data manually?</w:t>
+        <w:t>Why don’t we want to pivot our data manually?</w:t>
       </w:r>
     </w:p>
     <w:p>
       <w:pPr>
         <w:numPr>
           <w:ilvl w:val="0"/>
-          <w:numId w:val="1003"/>
+          <w:numId w:val="4"/>
         </w:numPr>
       </w:pPr>
       <w:r>
-        <w:t xml:space="preserve">Fill in the code below to pivot the</w:t>
-      </w:r>
-      <w:r>
-        <w:t xml:space="preserve"> </w:t>
+        <w:t xml:space="preserve">Fill in the code below to pivot the </w:t>
       </w:r>
       <w:r>
         <w:rPr>
           <w:rStyle w:val="VerbatimChar"/>
         </w:rPr>
-        <w:t xml:space="preserve">military</w:t>
-      </w:r>
-      <w:r>
-        <w:t xml:space="preserve"> </w:t>
-      </w:r>
-      <w:r>
-        <w:t xml:space="preserve">data from wide to long:</w:t>
+        <w:t>military</w:t>
+      </w:r>
+      <w:r>
+        <w:t xml:space="preserve"> data from wide to long:</w:t>
       </w:r>
     </w:p>
     <w:p>
@@ -368,7 +417,7 @@
         <w:rPr>
           <w:rStyle w:val="SpecialCharTok"/>
         </w:rPr>
-        <w:t xml:space="preserve">|&gt;</w:t>
+        <w:t>|&gt;</w:t>
       </w:r>
       <w:r>
         <w:rPr>
@@ -389,19 +438,19 @@
         <w:rPr>
           <w:rStyle w:val="FunctionTok"/>
         </w:rPr>
-        <w:t xml:space="preserve">pivot_longer</w:t>
-      </w:r>
-      <w:r>
-        <w:rPr>
-          <w:rStyle w:val="NormalTok"/>
-        </w:rPr>
-        <w:t xml:space="preserve">(</w:t>
+        <w:t>pivot_longer</w:t>
+      </w:r>
+      <w:r>
+        <w:rPr>
+          <w:rStyle w:val="NormalTok"/>
+        </w:rPr>
+        <w:t>(</w:t>
       </w:r>
       <w:r>
         <w:rPr>
           <w:rStyle w:val="AttributeTok"/>
         </w:rPr>
-        <w:t xml:space="preserve">cols =</w:t>
+        <w:t>cols =</w:t>
       </w:r>
       <w:r>
         <w:rPr>
@@ -422,7 +471,7 @@
         <w:rPr>
           <w:rStyle w:val="AttributeTok"/>
         </w:rPr>
-        <w:t xml:space="preserve">names_to  =</w:t>
+        <w:t>names_to  =</w:t>
       </w:r>
       <w:r>
         <w:rPr>
@@ -443,7 +492,7 @@
         <w:rPr>
           <w:rStyle w:val="AttributeTok"/>
         </w:rPr>
-        <w:t xml:space="preserve">values_to =</w:t>
+        <w:t>values_to =</w:t>
       </w:r>
       <w:r>
         <w:rPr>
@@ -466,176 +515,132 @@
         <w:pStyle w:val="Compact"/>
         <w:numPr>
           <w:ilvl w:val="0"/>
-          <w:numId w:val="1004"/>
+          <w:numId w:val="5"/>
         </w:numPr>
       </w:pPr>
       <w:r>
-        <w:t xml:space="preserve">What do you notice is weird about some of the values of</w:t>
-      </w:r>
-      <w:r>
-        <w:t xml:space="preserve"> </w:t>
+        <w:t xml:space="preserve">What do you notice is weird about some of the values of </w:t>
       </w:r>
       <w:r>
         <w:rPr>
           <w:rStyle w:val="VerbatimChar"/>
         </w:rPr>
-        <w:t xml:space="preserve">Country</w:t>
-      </w:r>
-      <w:r>
-        <w:t xml:space="preserve">?</w:t>
-      </w:r>
-    </w:p>
-    <w:bookmarkEnd w:id="24"/>
-    <w:bookmarkStart w:id="25" w:name="if_any-if_all"/>
-    <w:p>
-      <w:pPr>
-        <w:pStyle w:val="Heading2"/>
-      </w:pPr>
-      <w:r>
-        <w:rPr>
-          <w:rStyle w:val="VerbatimChar"/>
-        </w:rPr>
-        <w:t xml:space="preserve">if_any()</w:t>
-      </w:r>
-      <w:r>
-        <w:t xml:space="preserve"> </w:t>
-      </w:r>
-      <w:r>
-        <w:t xml:space="preserve">&amp;</w:t>
-      </w:r>
-      <w:r>
-        <w:t xml:space="preserve"> </w:t>
-      </w:r>
-      <w:r>
-        <w:rPr>
-          <w:rStyle w:val="VerbatimChar"/>
-        </w:rPr>
-        <w:t xml:space="preserve">if_all()</w:t>
+        <w:t>Country</w:t>
+      </w:r>
+      <w:r>
+        <w:t>?</w:t>
       </w:r>
     </w:p>
     <w:p>
       <w:pPr>
-        <w:pStyle w:val="FirstParagraph"/>
-      </w:pPr>
-      <w:r>
-        <w:t xml:space="preserve">These functions are used with</w:t>
-      </w:r>
-      <w:r>
-        <w:t xml:space="preserve"> </w:t>
-      </w:r>
+        <w:pStyle w:val="Heading2"/>
+      </w:pPr>
+      <w:bookmarkStart w:id="2" w:name="if_any-if_all"/>
+      <w:bookmarkEnd w:id="1"/>
       <w:r>
         <w:rPr>
           <w:rStyle w:val="VerbatimChar"/>
         </w:rPr>
-        <w:t xml:space="preserve">filter()</w:t>
-      </w:r>
-      <w:r>
-        <w:t xml:space="preserve"> </w:t>
-      </w:r>
-      <w:r>
-        <w:t xml:space="preserve">to select rows based on a logical statement applied to multiple columns</w:t>
+        <w:lastRenderedPageBreak/>
+        <w:t>if_any()</w:t>
+      </w:r>
+      <w:r>
+        <w:t xml:space="preserve"> &amp; </w:t>
+      </w:r>
+      <w:r>
+        <w:rPr>
+          <w:rStyle w:val="VerbatimChar"/>
+        </w:rPr>
+        <w:t>if_all()</w:t>
       </w:r>
     </w:p>
     <w:p>
       <w:pPr>
+        <w:pStyle w:val="FirstParagraph"/>
+      </w:pPr>
+      <w:r>
+        <w:t xml:space="preserve">These functions are used with </w:t>
+      </w:r>
+      <w:r>
+        <w:rPr>
+          <w:rStyle w:val="VerbatimChar"/>
+        </w:rPr>
+        <w:t>filter()</w:t>
+      </w:r>
+      <w:r>
+        <w:t xml:space="preserve"> to select rows based on a logical statement applied to multiple columns</w:t>
+      </w:r>
+    </w:p>
+    <w:p>
+      <w:pPr>
         <w:numPr>
           <w:ilvl w:val="0"/>
-          <w:numId w:val="1005"/>
+          <w:numId w:val="6"/>
         </w:numPr>
       </w:pPr>
       <w:r>
         <w:rPr>
           <w:rStyle w:val="VerbatimChar"/>
         </w:rPr>
-        <w:t xml:space="preserve">if_any()</w:t>
-      </w:r>
-      <w:r>
-        <w:t xml:space="preserve"> </w:t>
-      </w:r>
-      <w:r>
-        <w:t xml:space="preserve">– returns a logical vector (one element for each row) that is</w:t>
-      </w:r>
-      <w:r>
-        <w:t xml:space="preserve"> </w:t>
+        <w:t>if_any()</w:t>
+      </w:r>
+      <w:r>
+        <w:t xml:space="preserve"> – returns a logical vector (one element for each row) that is </w:t>
       </w:r>
       <w:r>
         <w:rPr>
           <w:rStyle w:val="VerbatimChar"/>
         </w:rPr>
-        <w:t xml:space="preserve">TRUE</w:t>
-      </w:r>
-      <w:r>
-        <w:t xml:space="preserve"> </w:t>
-      </w:r>
-      <w:r>
-        <w:t xml:space="preserve">if the logical statement is true for</w:t>
-      </w:r>
-      <w:r>
-        <w:t xml:space="preserve"> </w:t>
+        <w:t>TRUE</w:t>
+      </w:r>
+      <w:r>
+        <w:t xml:space="preserve"> if the logical statement is true for </w:t>
       </w:r>
       <w:r>
         <w:rPr>
           <w:b/>
           <w:bCs/>
         </w:rPr>
-        <w:t xml:space="preserve">any</w:t>
-      </w:r>
-      <w:r>
-        <w:t xml:space="preserve"> </w:t>
-      </w:r>
-      <w:r>
-        <w:t xml:space="preserve">column in the supplied columns</w:t>
+        <w:t>any</w:t>
+      </w:r>
+      <w:r>
+        <w:t xml:space="preserve"> column in the supplied columns</w:t>
       </w:r>
     </w:p>
     <w:p>
       <w:pPr>
         <w:numPr>
           <w:ilvl w:val="0"/>
-          <w:numId w:val="1005"/>
+          <w:numId w:val="6"/>
         </w:numPr>
       </w:pPr>
       <w:r>
         <w:rPr>
           <w:rStyle w:val="VerbatimChar"/>
         </w:rPr>
-        <w:t xml:space="preserve">if_all()</w:t>
-      </w:r>
-      <w:r>
-        <w:t xml:space="preserve"> </w:t>
-      </w:r>
-      <w:r>
-        <w:t xml:space="preserve">– returns a logical vector (one element for each row) that is</w:t>
-      </w:r>
-      <w:r>
-        <w:t xml:space="preserve"> </w:t>
+        <w:t>if_all()</w:t>
+      </w:r>
+      <w:r>
+        <w:t xml:space="preserve"> – returns a logical vector (one element for each row) that is </w:t>
       </w:r>
       <w:r>
         <w:rPr>
           <w:rStyle w:val="VerbatimChar"/>
         </w:rPr>
-        <w:t xml:space="preserve">TRUE</w:t>
-      </w:r>
-      <w:r>
-        <w:t xml:space="preserve"> </w:t>
-      </w:r>
-      <w:r>
-        <w:t xml:space="preserve">if the logical statement is true for</w:t>
-      </w:r>
-      <w:r>
-        <w:t xml:space="preserve"> </w:t>
+        <w:t>TRUE</w:t>
+      </w:r>
+      <w:r>
+        <w:t xml:space="preserve"> if the logical statement is true for </w:t>
       </w:r>
       <w:r>
         <w:rPr>
           <w:b/>
           <w:bCs/>
         </w:rPr>
-        <w:t xml:space="preserve">all</w:t>
-      </w:r>
-      <w:r>
-        <w:t xml:space="preserve"> </w:t>
-      </w:r>
-      <w:r>
-        <w:t xml:space="preserve">columns in the supplied columns</w:t>
+        <w:t>all</w:t>
+      </w:r>
+      <w:r>
+        <w:t xml:space="preserve"> columns in the supplied columns</w:t>
       </w:r>
     </w:p>
     <w:p>
@@ -643,57 +648,39 @@
         <w:pStyle w:val="Compact"/>
         <w:numPr>
           <w:ilvl w:val="0"/>
-          <w:numId w:val="1006"/>
+          <w:numId w:val="7"/>
         </w:numPr>
       </w:pPr>
       <w:r>
-        <w:t xml:space="preserve">Fill in the code to</w:t>
-      </w:r>
-      <w:r>
-        <w:t xml:space="preserve"> </w:t>
+        <w:t xml:space="preserve">Fill in the code to </w:t>
       </w:r>
       <w:r>
         <w:rPr>
           <w:rStyle w:val="VerbatimChar"/>
         </w:rPr>
-        <w:t xml:space="preserve">filter()</w:t>
-      </w:r>
-      <w:r>
-        <w:t xml:space="preserve"> </w:t>
-      </w:r>
-      <w:r>
-        <w:t xml:space="preserve">the</w:t>
-      </w:r>
-      <w:r>
-        <w:t xml:space="preserve"> </w:t>
+        <w:t>filter()</w:t>
+      </w:r>
+      <w:r>
+        <w:t xml:space="preserve"> the </w:t>
       </w:r>
       <w:r>
         <w:rPr>
           <w:rStyle w:val="VerbatimChar"/>
         </w:rPr>
-        <w:t xml:space="preserve">military</w:t>
-      </w:r>
-      <w:r>
-        <w:t xml:space="preserve"> </w:t>
-      </w:r>
-      <w:r>
-        <w:t xml:space="preserve">data to only include observations that have</w:t>
-      </w:r>
-      <w:r>
-        <w:t xml:space="preserve"> </w:t>
+        <w:t>military</w:t>
+      </w:r>
+      <w:r>
+        <w:t xml:space="preserve"> data to only include observations that have </w:t>
       </w:r>
       <w:r>
         <w:rPr>
           <w:b/>
           <w:bCs/>
         </w:rPr>
-        <w:t xml:space="preserve">at least one</w:t>
-      </w:r>
-      <w:r>
-        <w:t xml:space="preserve"> </w:t>
-      </w:r>
-      <w:r>
-        <w:t xml:space="preserve">missing value for the military spending:</w:t>
+        <w:t>at least one</w:t>
+      </w:r>
+      <w:r>
+        <w:t xml:space="preserve"> missing value for the military spending:</w:t>
       </w:r>
     </w:p>
     <w:p>
@@ -710,7 +697,7 @@
         <w:rPr>
           <w:rStyle w:val="SpecialCharTok"/>
         </w:rPr>
-        <w:t xml:space="preserve">|&gt;</w:t>
+        <w:t>|&gt;</w:t>
       </w:r>
       <w:r>
         <w:rPr>
@@ -731,13 +718,13 @@
         <w:rPr>
           <w:rStyle w:val="FunctionTok"/>
         </w:rPr>
-        <w:t xml:space="preserve">filter</w:t>
-      </w:r>
-      <w:r>
-        <w:rPr>
-          <w:rStyle w:val="NormalTok"/>
-        </w:rPr>
-        <w:t xml:space="preserve">(</w:t>
+        <w:t>filter</w:t>
+      </w:r>
+      <w:r>
+        <w:rPr>
+          <w:rStyle w:val="NormalTok"/>
+        </w:rPr>
+        <w:t>(</w:t>
       </w:r>
       <w:r>
         <w:br/>
@@ -752,13 +739,13 @@
         <w:rPr>
           <w:rStyle w:val="FunctionTok"/>
         </w:rPr>
-        <w:t xml:space="preserve">if_any</w:t>
-      </w:r>
-      <w:r>
-        <w:rPr>
-          <w:rStyle w:val="NormalTok"/>
-        </w:rPr>
-        <w:t xml:space="preserve">(</w:t>
+        <w:t>if_any</w:t>
+      </w:r>
+      <w:r>
+        <w:rPr>
+          <w:rStyle w:val="NormalTok"/>
+        </w:rPr>
+        <w:t>(</w:t>
       </w:r>
       <w:r>
         <w:br/>
@@ -773,7 +760,7 @@
         <w:rPr>
           <w:rStyle w:val="AttributeTok"/>
         </w:rPr>
-        <w:t xml:space="preserve">.cols =</w:t>
+        <w:t>.cols =</w:t>
       </w:r>
       <w:r>
         <w:rPr>
@@ -794,7 +781,7 @@
         <w:rPr>
           <w:rStyle w:val="AttributeTok"/>
         </w:rPr>
-        <w:t xml:space="preserve">.fns =</w:t>
+        <w:t>.fns =</w:t>
       </w:r>
       <w:r>
         <w:rPr>
@@ -820,45 +807,26 @@
         </w:rPr>
         <w:t xml:space="preserve">    ) </w:t>
       </w:r>
+      <w:bookmarkEnd w:id="2"/>
     </w:p>
-    <w:bookmarkEnd w:id="25"/>
     <w:sectPr>
       <w:footnotePr>
         <w:numRestart w:val="eachSect"/>
       </w:footnotePr>
+      <w:pgSz w:w="12240" w:h="15840"/>
+      <w:pgMar w:top="1440" w:right="1440" w:bottom="1440" w:left="1440" w:header="720" w:footer="720" w:gutter="0"/>
+      <w:cols w:space="720"/>
     </w:sectPr>
   </w:body>
 </w:document>
 </file>
 
-<file path=word/comments.xml><?xml version="1.0" encoding="utf-8"?>
-<w:comments xmlns:w="http://schemas.openxmlformats.org/wordprocessingml/2006/main" xmlns:m="http://schemas.openxmlformats.org/officeDocument/2006/math" xmlns:r="http://schemas.openxmlformats.org/officeDocument/2006/relationships" xmlns:o="urn:schemas-microsoft-com:office:office" xmlns:v="urn:schemas-microsoft-com:vml" xmlns:w10="urn:schemas-microsoft-com:office:word" xmlns:a="http://schemas.openxmlformats.org/drawingml/2006/main" xmlns:pic="http://schemas.openxmlformats.org/drawingml/2006/picture" xmlns:wp="http://schemas.openxmlformats.org/drawingml/2006/wordprocessingDrawing"/>
-</file>
-
-<file path=word/footnotes.xml><?xml version="1.0" encoding="utf-8"?>
-<w:footnotes xmlns:w="http://schemas.openxmlformats.org/wordprocessingml/2006/main" xmlns:m="http://schemas.openxmlformats.org/officeDocument/2006/math" xmlns:r="http://schemas.openxmlformats.org/officeDocument/2006/relationships" xmlns:o="urn:schemas-microsoft-com:office:office" xmlns:v="urn:schemas-microsoft-com:vml" xmlns:w10="urn:schemas-microsoft-com:office:word" xmlns:a="http://schemas.openxmlformats.org/drawingml/2006/main" xmlns:pic="http://schemas.openxmlformats.org/drawingml/2006/picture" xmlns:wp="http://schemas.openxmlformats.org/drawingml/2006/wordprocessingDrawing">
-  <w:footnote w:type="continuationSeparator" w:id="0">
-    <w:p>
-      <w:r>
-        <w:continuationSeparator/>
-      </w:r>
-    </w:p>
-  </w:footnote>
-  <w:footnote w:type="separator" w:id="-1">
-    <w:p>
-      <w:r>
-        <w:separator/>
-      </w:r>
-    </w:p>
-  </w:footnote>
-</w:footnotes>
-</file>
-
 <file path=word/numbering.xml><?xml version="1.0" encoding="utf-8"?>
-<w:numbering xmlns:w="http://schemas.openxmlformats.org/wordprocessingml/2006/main">
-  <w:abstractNum w:abstractNumId="990">
+<w:numbering xmlns:wpc="http://schemas.microsoft.com/office/word/2010/wordprocessingCanvas" xmlns:cx="http://schemas.microsoft.com/office/drawing/2014/chartex" xmlns:cx1="http://schemas.microsoft.com/office/drawing/2015/9/8/chartex" xmlns:cx2="http://schemas.microsoft.com/office/drawing/2015/10/21/chartex" xmlns:cx3="http://schemas.microsoft.com/office/drawing/2016/5/9/chartex" xmlns:cx4="http://schemas.microsoft.com/office/drawing/2016/5/10/chartex" xmlns:cx5="http://schemas.microsoft.com/office/drawing/2016/5/11/chartex" xmlns:cx6="http://schemas.microsoft.com/office/drawing/2016/5/12/chartex" xmlns:cx7="http://schemas.microsoft.com/office/drawing/2016/5/13/chartex" xmlns:cx8="http://schemas.microsoft.com/office/drawing/2016/5/14/chartex" xmlns:mc="http://schemas.openxmlformats.org/markup-compatibility/2006" xmlns:aink="http://schemas.microsoft.com/office/drawing/2016/ink" xmlns:am3d="http://schemas.microsoft.com/office/drawing/2017/model3d" xmlns:o="urn:schemas-microsoft-com:office:office" xmlns:oel="http://schemas.microsoft.com/office/2019/extlst" xmlns:r="http://schemas.openxmlformats.org/officeDocument/2006/relationships" xmlns:m="http://schemas.openxmlformats.org/officeDocument/2006/math" xmlns:v="urn:schemas-microsoft-com:vml" xmlns:wp14="http://schemas.microsoft.com/office/word/2010/wordprocessingDrawing" xmlns:wp="http://schemas.openxmlformats.org/drawingml/2006/wordprocessingDrawing" xmlns:w10="urn:schemas-microsoft-com:office:word" xmlns:w="http://schemas.openxmlformats.org/wordprocessingml/2006/main" xmlns:w14="http://schemas.microsoft.com/office/word/2010/wordml" xmlns:w15="http://schemas.microsoft.com/office/word/2012/wordml" xmlns:w16cex="http://schemas.microsoft.com/office/word/2018/wordml/cex" xmlns:w16cid="http://schemas.microsoft.com/office/word/2016/wordml/cid" xmlns:w16="http://schemas.microsoft.com/office/word/2018/wordml" xmlns:w16du="http://schemas.microsoft.com/office/word/2023/wordml/word16du" xmlns:w16sdtdh="http://schemas.microsoft.com/office/word/2020/wordml/sdtdatahash" xmlns:w16sdtfl="http://schemas.microsoft.com/office/word/2024/wordml/sdtformatlock" xmlns:w16se="http://schemas.microsoft.com/office/word/2015/wordml/symex" xmlns:wpg="http://schemas.microsoft.com/office/word/2010/wordprocessingGroup" xmlns:wpi="http://schemas.microsoft.com/office/word/2010/wordprocessingInk" xmlns:wne="http://schemas.microsoft.com/office/word/2006/wordml" xmlns:wps="http://schemas.microsoft.com/office/word/2010/wordprocessingShape" mc:Ignorable="w14 w15 w16se w16cid w16 w16cex w16sdtdh w16sdtfl w16du wp14">
+  <w:abstractNum w:abstractNumId="0" w15:restartNumberingAfterBreak="0">
     <w:nsid w:val="0000A990"/>
     <w:multiLevelType w:val="multilevel"/>
+    <w:tmpl w:val="5C162236"/>
     <w:lvl w:ilvl="0">
       <w:numFmt w:val="bullet"/>
       <w:lvlText w:val=" "/>
@@ -932,349 +900,10 @@
       </w:pPr>
     </w:lvl>
   </w:abstractNum>
-  <w:abstractNum w:abstractNumId="99411">
-    <w:nsid w:val="00A99411"/>
-    <w:multiLevelType w:val="multilevel"/>
-    <w:lvl w:ilvl="0">
-      <w:start w:val="1"/>
-      <w:numFmt w:val="decimal"/>
-      <w:lvlText w:val="%1."/>
-      <w:lvlJc w:val="left"/>
-      <w:pPr>
-        <w:ind w:left="720" w:hanging="360"/>
-      </w:pPr>
-    </w:lvl>
-    <w:lvl w:ilvl="1">
-      <w:start w:val="1"/>
-      <w:numFmt w:val="decimal"/>
-      <w:lvlText w:val="%2."/>
-      <w:lvlJc w:val="left"/>
-      <w:pPr>
-        <w:ind w:left="1440" w:hanging="360"/>
-      </w:pPr>
-    </w:lvl>
-    <w:lvl w:ilvl="2">
-      <w:start w:val="1"/>
-      <w:numFmt w:val="decimal"/>
-      <w:lvlText w:val="%3."/>
-      <w:lvlJc w:val="left"/>
-      <w:pPr>
-        <w:ind w:left="2160" w:hanging="360"/>
-      </w:pPr>
-    </w:lvl>
-    <w:lvl w:ilvl="3">
-      <w:start w:val="1"/>
-      <w:numFmt w:val="decimal"/>
-      <w:lvlText w:val="%4."/>
-      <w:lvlJc w:val="left"/>
-      <w:pPr>
-        <w:ind w:left="2880" w:hanging="360"/>
-      </w:pPr>
-    </w:lvl>
-    <w:lvl w:ilvl="4">
-      <w:start w:val="1"/>
-      <w:numFmt w:val="decimal"/>
-      <w:lvlText w:val="%5."/>
-      <w:lvlJc w:val="left"/>
-      <w:pPr>
-        <w:ind w:left="3600" w:hanging="360"/>
-      </w:pPr>
-    </w:lvl>
-    <w:lvl w:ilvl="5">
-      <w:start w:val="1"/>
-      <w:numFmt w:val="decimal"/>
-      <w:lvlText w:val="%6."/>
-      <w:lvlJc w:val="left"/>
-      <w:pPr>
-        <w:ind w:left="4320" w:hanging="360"/>
-      </w:pPr>
-    </w:lvl>
-    <w:lvl w:ilvl="6">
-      <w:start w:val="1"/>
-      <w:numFmt w:val="decimal"/>
-      <w:lvlText w:val="%7."/>
-      <w:lvlJc w:val="left"/>
-      <w:pPr>
-        <w:ind w:left="5040" w:hanging="360"/>
-      </w:pPr>
-    </w:lvl>
-    <w:lvl w:ilvl="7">
-      <w:start w:val="1"/>
-      <w:numFmt w:val="decimal"/>
-      <w:lvlText w:val="%8."/>
-      <w:lvlJc w:val="left"/>
-      <w:pPr>
-        <w:ind w:left="5760" w:hanging="360"/>
-      </w:pPr>
-    </w:lvl>
-    <w:lvl w:ilvl="8">
-      <w:start w:val="1"/>
-      <w:numFmt w:val="decimal"/>
-      <w:lvlText w:val="%9."/>
-      <w:lvlJc w:val="left"/>
-      <w:pPr>
-        <w:ind w:left="6480" w:hanging="360"/>
-      </w:pPr>
-    </w:lvl>
-  </w:abstractNum>
-  <w:abstractNum w:abstractNumId="99413">
-    <w:nsid w:val="00A99413"/>
-    <w:multiLevelType w:val="multilevel"/>
-    <w:lvl w:ilvl="0">
-      <w:start w:val="3"/>
-      <w:numFmt w:val="decimal"/>
-      <w:lvlText w:val="%1."/>
-      <w:lvlJc w:val="left"/>
-      <w:pPr>
-        <w:ind w:left="720" w:hanging="360"/>
-      </w:pPr>
-    </w:lvl>
-    <w:lvl w:ilvl="1">
-      <w:start w:val="3"/>
-      <w:numFmt w:val="decimal"/>
-      <w:lvlText w:val="%2."/>
-      <w:lvlJc w:val="left"/>
-      <w:pPr>
-        <w:ind w:left="1440" w:hanging="360"/>
-      </w:pPr>
-    </w:lvl>
-    <w:lvl w:ilvl="2">
-      <w:start w:val="3"/>
-      <w:numFmt w:val="decimal"/>
-      <w:lvlText w:val="%3."/>
-      <w:lvlJc w:val="left"/>
-      <w:pPr>
-        <w:ind w:left="2160" w:hanging="360"/>
-      </w:pPr>
-    </w:lvl>
-    <w:lvl w:ilvl="3">
-      <w:start w:val="3"/>
-      <w:numFmt w:val="decimal"/>
-      <w:lvlText w:val="%4."/>
-      <w:lvlJc w:val="left"/>
-      <w:pPr>
-        <w:ind w:left="2880" w:hanging="360"/>
-      </w:pPr>
-    </w:lvl>
-    <w:lvl w:ilvl="4">
-      <w:start w:val="3"/>
-      <w:numFmt w:val="decimal"/>
-      <w:lvlText w:val="%5."/>
-      <w:lvlJc w:val="left"/>
-      <w:pPr>
-        <w:ind w:left="3600" w:hanging="360"/>
-      </w:pPr>
-    </w:lvl>
-    <w:lvl w:ilvl="5">
-      <w:start w:val="3"/>
-      <w:numFmt w:val="decimal"/>
-      <w:lvlText w:val="%6."/>
-      <w:lvlJc w:val="left"/>
-      <w:pPr>
-        <w:ind w:left="4320" w:hanging="360"/>
-      </w:pPr>
-    </w:lvl>
-    <w:lvl w:ilvl="6">
-      <w:start w:val="3"/>
-      <w:numFmt w:val="decimal"/>
-      <w:lvlText w:val="%7."/>
-      <w:lvlJc w:val="left"/>
-      <w:pPr>
-        <w:ind w:left="5040" w:hanging="360"/>
-      </w:pPr>
-    </w:lvl>
-    <w:lvl w:ilvl="7">
-      <w:start w:val="3"/>
-      <w:numFmt w:val="decimal"/>
-      <w:lvlText w:val="%8."/>
-      <w:lvlJc w:val="left"/>
-      <w:pPr>
-        <w:ind w:left="5760" w:hanging="360"/>
-      </w:pPr>
-    </w:lvl>
-    <w:lvl w:ilvl="8">
-      <w:start w:val="3"/>
-      <w:numFmt w:val="decimal"/>
-      <w:lvlText w:val="%9."/>
-      <w:lvlJc w:val="left"/>
-      <w:pPr>
-        <w:ind w:left="6480" w:hanging="360"/>
-      </w:pPr>
-    </w:lvl>
-  </w:abstractNum>
-  <w:abstractNum w:abstractNumId="99415">
-    <w:nsid w:val="00A99415"/>
-    <w:multiLevelType w:val="multilevel"/>
-    <w:lvl w:ilvl="0">
-      <w:start w:val="5"/>
-      <w:numFmt w:val="decimal"/>
-      <w:lvlText w:val="%1."/>
-      <w:lvlJc w:val="left"/>
-      <w:pPr>
-        <w:ind w:left="720" w:hanging="360"/>
-      </w:pPr>
-    </w:lvl>
-    <w:lvl w:ilvl="1">
-      <w:start w:val="5"/>
-      <w:numFmt w:val="decimal"/>
-      <w:lvlText w:val="%2."/>
-      <w:lvlJc w:val="left"/>
-      <w:pPr>
-        <w:ind w:left="1440" w:hanging="360"/>
-      </w:pPr>
-    </w:lvl>
-    <w:lvl w:ilvl="2">
-      <w:start w:val="5"/>
-      <w:numFmt w:val="decimal"/>
-      <w:lvlText w:val="%3."/>
-      <w:lvlJc w:val="left"/>
-      <w:pPr>
-        <w:ind w:left="2160" w:hanging="360"/>
-      </w:pPr>
-    </w:lvl>
-    <w:lvl w:ilvl="3">
-      <w:start w:val="5"/>
-      <w:numFmt w:val="decimal"/>
-      <w:lvlText w:val="%4."/>
-      <w:lvlJc w:val="left"/>
-      <w:pPr>
-        <w:ind w:left="2880" w:hanging="360"/>
-      </w:pPr>
-    </w:lvl>
-    <w:lvl w:ilvl="4">
-      <w:start w:val="5"/>
-      <w:numFmt w:val="decimal"/>
-      <w:lvlText w:val="%5."/>
-      <w:lvlJc w:val="left"/>
-      <w:pPr>
-        <w:ind w:left="3600" w:hanging="360"/>
-      </w:pPr>
-    </w:lvl>
-    <w:lvl w:ilvl="5">
-      <w:start w:val="5"/>
-      <w:numFmt w:val="decimal"/>
-      <w:lvlText w:val="%6."/>
-      <w:lvlJc w:val="left"/>
-      <w:pPr>
-        <w:ind w:left="4320" w:hanging="360"/>
-      </w:pPr>
-    </w:lvl>
-    <w:lvl w:ilvl="6">
-      <w:start w:val="5"/>
-      <w:numFmt w:val="decimal"/>
-      <w:lvlText w:val="%7."/>
-      <w:lvlJc w:val="left"/>
-      <w:pPr>
-        <w:ind w:left="5040" w:hanging="360"/>
-      </w:pPr>
-    </w:lvl>
-    <w:lvl w:ilvl="7">
-      <w:start w:val="5"/>
-      <w:numFmt w:val="decimal"/>
-      <w:lvlText w:val="%8."/>
-      <w:lvlJc w:val="left"/>
-      <w:pPr>
-        <w:ind w:left="5760" w:hanging="360"/>
-      </w:pPr>
-    </w:lvl>
-    <w:lvl w:ilvl="8">
-      <w:start w:val="5"/>
-      <w:numFmt w:val="decimal"/>
-      <w:lvlText w:val="%9."/>
-      <w:lvlJc w:val="left"/>
-      <w:pPr>
-        <w:ind w:left="6480" w:hanging="360"/>
-      </w:pPr>
-    </w:lvl>
-  </w:abstractNum>
-  <w:abstractNum w:abstractNumId="99417">
-    <w:nsid w:val="00A99417"/>
-    <w:multiLevelType w:val="multilevel"/>
-    <w:lvl w:ilvl="0">
-      <w:start w:val="7"/>
-      <w:numFmt w:val="decimal"/>
-      <w:lvlText w:val="%1."/>
-      <w:lvlJc w:val="left"/>
-      <w:pPr>
-        <w:ind w:left="720" w:hanging="360"/>
-      </w:pPr>
-    </w:lvl>
-    <w:lvl w:ilvl="1">
-      <w:start w:val="7"/>
-      <w:numFmt w:val="decimal"/>
-      <w:lvlText w:val="%2."/>
-      <w:lvlJc w:val="left"/>
-      <w:pPr>
-        <w:ind w:left="1440" w:hanging="360"/>
-      </w:pPr>
-    </w:lvl>
-    <w:lvl w:ilvl="2">
-      <w:start w:val="7"/>
-      <w:numFmt w:val="decimal"/>
-      <w:lvlText w:val="%3."/>
-      <w:lvlJc w:val="left"/>
-      <w:pPr>
-        <w:ind w:left="2160" w:hanging="360"/>
-      </w:pPr>
-    </w:lvl>
-    <w:lvl w:ilvl="3">
-      <w:start w:val="7"/>
-      <w:numFmt w:val="decimal"/>
-      <w:lvlText w:val="%4."/>
-      <w:lvlJc w:val="left"/>
-      <w:pPr>
-        <w:ind w:left="2880" w:hanging="360"/>
-      </w:pPr>
-    </w:lvl>
-    <w:lvl w:ilvl="4">
-      <w:start w:val="7"/>
-      <w:numFmt w:val="decimal"/>
-      <w:lvlText w:val="%5."/>
-      <w:lvlJc w:val="left"/>
-      <w:pPr>
-        <w:ind w:left="3600" w:hanging="360"/>
-      </w:pPr>
-    </w:lvl>
-    <w:lvl w:ilvl="5">
-      <w:start w:val="7"/>
-      <w:numFmt w:val="decimal"/>
-      <w:lvlText w:val="%6."/>
-      <w:lvlJc w:val="left"/>
-      <w:pPr>
-        <w:ind w:left="4320" w:hanging="360"/>
-      </w:pPr>
-    </w:lvl>
-    <w:lvl w:ilvl="6">
-      <w:start w:val="7"/>
-      <w:numFmt w:val="decimal"/>
-      <w:lvlText w:val="%7."/>
-      <w:lvlJc w:val="left"/>
-      <w:pPr>
-        <w:ind w:left="5040" w:hanging="360"/>
-      </w:pPr>
-    </w:lvl>
-    <w:lvl w:ilvl="7">
-      <w:start w:val="7"/>
-      <w:numFmt w:val="decimal"/>
-      <w:lvlText w:val="%8."/>
-      <w:lvlJc w:val="left"/>
-      <w:pPr>
-        <w:ind w:left="5760" w:hanging="360"/>
-      </w:pPr>
-    </w:lvl>
-    <w:lvl w:ilvl="8">
-      <w:start w:val="7"/>
-      <w:numFmt w:val="decimal"/>
-      <w:lvlText w:val="%9."/>
-      <w:lvlJc w:val="left"/>
-      <w:pPr>
-        <w:ind w:left="6480" w:hanging="360"/>
-      </w:pPr>
-    </w:lvl>
-  </w:abstractNum>
-  <w:abstractNum w:abstractNumId="991">
+  <w:abstractNum w:abstractNumId="1" w15:restartNumberingAfterBreak="0">
     <w:nsid w:val="0000A991"/>
     <w:multiLevelType w:val="multilevel"/>
+    <w:tmpl w:val="67D25CDC"/>
     <w:lvl w:ilvl="0">
       <w:numFmt w:val="bullet"/>
       <w:lvlText w:val=""/>
@@ -1375,9 +1004,354 @@
       </w:rPr>
     </w:lvl>
   </w:abstractNum>
-  <w:abstractNum w:abstractNumId="99418">
+  <w:abstractNum w:abstractNumId="2" w15:restartNumberingAfterBreak="0">
+    <w:nsid w:val="00A99411"/>
+    <w:multiLevelType w:val="multilevel"/>
+    <w:tmpl w:val="4098784A"/>
+    <w:lvl w:ilvl="0">
+      <w:start w:val="1"/>
+      <w:numFmt w:val="decimal"/>
+      <w:lvlText w:val="%1."/>
+      <w:lvlJc w:val="left"/>
+      <w:pPr>
+        <w:ind w:left="720" w:hanging="360"/>
+      </w:pPr>
+    </w:lvl>
+    <w:lvl w:ilvl="1">
+      <w:start w:val="1"/>
+      <w:numFmt w:val="decimal"/>
+      <w:lvlText w:val="%2."/>
+      <w:lvlJc w:val="left"/>
+      <w:pPr>
+        <w:ind w:left="1440" w:hanging="360"/>
+      </w:pPr>
+    </w:lvl>
+    <w:lvl w:ilvl="2">
+      <w:start w:val="1"/>
+      <w:numFmt w:val="decimal"/>
+      <w:lvlText w:val="%3."/>
+      <w:lvlJc w:val="left"/>
+      <w:pPr>
+        <w:ind w:left="2160" w:hanging="360"/>
+      </w:pPr>
+    </w:lvl>
+    <w:lvl w:ilvl="3">
+      <w:start w:val="1"/>
+      <w:numFmt w:val="decimal"/>
+      <w:lvlText w:val="%4."/>
+      <w:lvlJc w:val="left"/>
+      <w:pPr>
+        <w:ind w:left="2880" w:hanging="360"/>
+      </w:pPr>
+    </w:lvl>
+    <w:lvl w:ilvl="4">
+      <w:start w:val="1"/>
+      <w:numFmt w:val="decimal"/>
+      <w:lvlText w:val="%5."/>
+      <w:lvlJc w:val="left"/>
+      <w:pPr>
+        <w:ind w:left="3600" w:hanging="360"/>
+      </w:pPr>
+    </w:lvl>
+    <w:lvl w:ilvl="5">
+      <w:start w:val="1"/>
+      <w:numFmt w:val="decimal"/>
+      <w:lvlText w:val="%6."/>
+      <w:lvlJc w:val="left"/>
+      <w:pPr>
+        <w:ind w:left="4320" w:hanging="360"/>
+      </w:pPr>
+    </w:lvl>
+    <w:lvl w:ilvl="6">
+      <w:start w:val="1"/>
+      <w:numFmt w:val="decimal"/>
+      <w:lvlText w:val="%7."/>
+      <w:lvlJc w:val="left"/>
+      <w:pPr>
+        <w:ind w:left="5040" w:hanging="360"/>
+      </w:pPr>
+    </w:lvl>
+    <w:lvl w:ilvl="7">
+      <w:start w:val="1"/>
+      <w:numFmt w:val="decimal"/>
+      <w:lvlText w:val="%8."/>
+      <w:lvlJc w:val="left"/>
+      <w:pPr>
+        <w:ind w:left="5760" w:hanging="360"/>
+      </w:pPr>
+    </w:lvl>
+    <w:lvl w:ilvl="8">
+      <w:start w:val="1"/>
+      <w:numFmt w:val="decimal"/>
+      <w:lvlText w:val="%9."/>
+      <w:lvlJc w:val="left"/>
+      <w:pPr>
+        <w:ind w:left="6480" w:hanging="360"/>
+      </w:pPr>
+    </w:lvl>
+  </w:abstractNum>
+  <w:abstractNum w:abstractNumId="3" w15:restartNumberingAfterBreak="0">
+    <w:nsid w:val="00A99413"/>
+    <w:multiLevelType w:val="multilevel"/>
+    <w:tmpl w:val="CD18CFD2"/>
+    <w:lvl w:ilvl="0">
+      <w:start w:val="3"/>
+      <w:numFmt w:val="decimal"/>
+      <w:lvlText w:val="%1."/>
+      <w:lvlJc w:val="left"/>
+      <w:pPr>
+        <w:ind w:left="720" w:hanging="360"/>
+      </w:pPr>
+    </w:lvl>
+    <w:lvl w:ilvl="1">
+      <w:start w:val="3"/>
+      <w:numFmt w:val="decimal"/>
+      <w:lvlText w:val="%2."/>
+      <w:lvlJc w:val="left"/>
+      <w:pPr>
+        <w:ind w:left="1440" w:hanging="360"/>
+      </w:pPr>
+    </w:lvl>
+    <w:lvl w:ilvl="2">
+      <w:start w:val="3"/>
+      <w:numFmt w:val="decimal"/>
+      <w:lvlText w:val="%3."/>
+      <w:lvlJc w:val="left"/>
+      <w:pPr>
+        <w:ind w:left="2160" w:hanging="360"/>
+      </w:pPr>
+    </w:lvl>
+    <w:lvl w:ilvl="3">
+      <w:start w:val="3"/>
+      <w:numFmt w:val="decimal"/>
+      <w:lvlText w:val="%4."/>
+      <w:lvlJc w:val="left"/>
+      <w:pPr>
+        <w:ind w:left="2880" w:hanging="360"/>
+      </w:pPr>
+    </w:lvl>
+    <w:lvl w:ilvl="4">
+      <w:start w:val="3"/>
+      <w:numFmt w:val="decimal"/>
+      <w:lvlText w:val="%5."/>
+      <w:lvlJc w:val="left"/>
+      <w:pPr>
+        <w:ind w:left="3600" w:hanging="360"/>
+      </w:pPr>
+    </w:lvl>
+    <w:lvl w:ilvl="5">
+      <w:start w:val="3"/>
+      <w:numFmt w:val="decimal"/>
+      <w:lvlText w:val="%6."/>
+      <w:lvlJc w:val="left"/>
+      <w:pPr>
+        <w:ind w:left="4320" w:hanging="360"/>
+      </w:pPr>
+    </w:lvl>
+    <w:lvl w:ilvl="6">
+      <w:start w:val="3"/>
+      <w:numFmt w:val="decimal"/>
+      <w:lvlText w:val="%7."/>
+      <w:lvlJc w:val="left"/>
+      <w:pPr>
+        <w:ind w:left="5040" w:hanging="360"/>
+      </w:pPr>
+    </w:lvl>
+    <w:lvl w:ilvl="7">
+      <w:start w:val="3"/>
+      <w:numFmt w:val="decimal"/>
+      <w:lvlText w:val="%8."/>
+      <w:lvlJc w:val="left"/>
+      <w:pPr>
+        <w:ind w:left="5760" w:hanging="360"/>
+      </w:pPr>
+    </w:lvl>
+    <w:lvl w:ilvl="8">
+      <w:start w:val="3"/>
+      <w:numFmt w:val="decimal"/>
+      <w:lvlText w:val="%9."/>
+      <w:lvlJc w:val="left"/>
+      <w:pPr>
+        <w:ind w:left="6480" w:hanging="360"/>
+      </w:pPr>
+    </w:lvl>
+  </w:abstractNum>
+  <w:abstractNum w:abstractNumId="4" w15:restartNumberingAfterBreak="0">
+    <w:nsid w:val="00A99415"/>
+    <w:multiLevelType w:val="multilevel"/>
+    <w:tmpl w:val="935EECDE"/>
+    <w:lvl w:ilvl="0">
+      <w:start w:val="5"/>
+      <w:numFmt w:val="decimal"/>
+      <w:lvlText w:val="%1."/>
+      <w:lvlJc w:val="left"/>
+      <w:pPr>
+        <w:ind w:left="720" w:hanging="360"/>
+      </w:pPr>
+    </w:lvl>
+    <w:lvl w:ilvl="1">
+      <w:start w:val="5"/>
+      <w:numFmt w:val="decimal"/>
+      <w:lvlText w:val="%2."/>
+      <w:lvlJc w:val="left"/>
+      <w:pPr>
+        <w:ind w:left="1440" w:hanging="360"/>
+      </w:pPr>
+    </w:lvl>
+    <w:lvl w:ilvl="2">
+      <w:start w:val="5"/>
+      <w:numFmt w:val="decimal"/>
+      <w:lvlText w:val="%3."/>
+      <w:lvlJc w:val="left"/>
+      <w:pPr>
+        <w:ind w:left="2160" w:hanging="360"/>
+      </w:pPr>
+    </w:lvl>
+    <w:lvl w:ilvl="3">
+      <w:start w:val="5"/>
+      <w:numFmt w:val="decimal"/>
+      <w:lvlText w:val="%4."/>
+      <w:lvlJc w:val="left"/>
+      <w:pPr>
+        <w:ind w:left="2880" w:hanging="360"/>
+      </w:pPr>
+    </w:lvl>
+    <w:lvl w:ilvl="4">
+      <w:start w:val="5"/>
+      <w:numFmt w:val="decimal"/>
+      <w:lvlText w:val="%5."/>
+      <w:lvlJc w:val="left"/>
+      <w:pPr>
+        <w:ind w:left="3600" w:hanging="360"/>
+      </w:pPr>
+    </w:lvl>
+    <w:lvl w:ilvl="5">
+      <w:start w:val="5"/>
+      <w:numFmt w:val="decimal"/>
+      <w:lvlText w:val="%6."/>
+      <w:lvlJc w:val="left"/>
+      <w:pPr>
+        <w:ind w:left="4320" w:hanging="360"/>
+      </w:pPr>
+    </w:lvl>
+    <w:lvl w:ilvl="6">
+      <w:start w:val="5"/>
+      <w:numFmt w:val="decimal"/>
+      <w:lvlText w:val="%7."/>
+      <w:lvlJc w:val="left"/>
+      <w:pPr>
+        <w:ind w:left="5040" w:hanging="360"/>
+      </w:pPr>
+    </w:lvl>
+    <w:lvl w:ilvl="7">
+      <w:start w:val="5"/>
+      <w:numFmt w:val="decimal"/>
+      <w:lvlText w:val="%8."/>
+      <w:lvlJc w:val="left"/>
+      <w:pPr>
+        <w:ind w:left="5760" w:hanging="360"/>
+      </w:pPr>
+    </w:lvl>
+    <w:lvl w:ilvl="8">
+      <w:start w:val="5"/>
+      <w:numFmt w:val="decimal"/>
+      <w:lvlText w:val="%9."/>
+      <w:lvlJc w:val="left"/>
+      <w:pPr>
+        <w:ind w:left="6480" w:hanging="360"/>
+      </w:pPr>
+    </w:lvl>
+  </w:abstractNum>
+  <w:abstractNum w:abstractNumId="5" w15:restartNumberingAfterBreak="0">
+    <w:nsid w:val="00A99417"/>
+    <w:multiLevelType w:val="multilevel"/>
+    <w:tmpl w:val="38EE57B0"/>
+    <w:lvl w:ilvl="0">
+      <w:start w:val="7"/>
+      <w:numFmt w:val="decimal"/>
+      <w:lvlText w:val="%1."/>
+      <w:lvlJc w:val="left"/>
+      <w:pPr>
+        <w:ind w:left="720" w:hanging="360"/>
+      </w:pPr>
+    </w:lvl>
+    <w:lvl w:ilvl="1">
+      <w:start w:val="7"/>
+      <w:numFmt w:val="decimal"/>
+      <w:lvlText w:val="%2."/>
+      <w:lvlJc w:val="left"/>
+      <w:pPr>
+        <w:ind w:left="1440" w:hanging="360"/>
+      </w:pPr>
+    </w:lvl>
+    <w:lvl w:ilvl="2">
+      <w:start w:val="7"/>
+      <w:numFmt w:val="decimal"/>
+      <w:lvlText w:val="%3."/>
+      <w:lvlJc w:val="left"/>
+      <w:pPr>
+        <w:ind w:left="2160" w:hanging="360"/>
+      </w:pPr>
+    </w:lvl>
+    <w:lvl w:ilvl="3">
+      <w:start w:val="7"/>
+      <w:numFmt w:val="decimal"/>
+      <w:lvlText w:val="%4."/>
+      <w:lvlJc w:val="left"/>
+      <w:pPr>
+        <w:ind w:left="2880" w:hanging="360"/>
+      </w:pPr>
+    </w:lvl>
+    <w:lvl w:ilvl="4">
+      <w:start w:val="7"/>
+      <w:numFmt w:val="decimal"/>
+      <w:lvlText w:val="%5."/>
+      <w:lvlJc w:val="left"/>
+      <w:pPr>
+        <w:ind w:left="3600" w:hanging="360"/>
+      </w:pPr>
+    </w:lvl>
+    <w:lvl w:ilvl="5">
+      <w:start w:val="7"/>
+      <w:numFmt w:val="decimal"/>
+      <w:lvlText w:val="%6."/>
+      <w:lvlJc w:val="left"/>
+      <w:pPr>
+        <w:ind w:left="4320" w:hanging="360"/>
+      </w:pPr>
+    </w:lvl>
+    <w:lvl w:ilvl="6">
+      <w:start w:val="7"/>
+      <w:numFmt w:val="decimal"/>
+      <w:lvlText w:val="%7."/>
+      <w:lvlJc w:val="left"/>
+      <w:pPr>
+        <w:ind w:left="5040" w:hanging="360"/>
+      </w:pPr>
+    </w:lvl>
+    <w:lvl w:ilvl="7">
+      <w:start w:val="7"/>
+      <w:numFmt w:val="decimal"/>
+      <w:lvlText w:val="%8."/>
+      <w:lvlJc w:val="left"/>
+      <w:pPr>
+        <w:ind w:left="5760" w:hanging="360"/>
+      </w:pPr>
+    </w:lvl>
+    <w:lvl w:ilvl="8">
+      <w:start w:val="7"/>
+      <w:numFmt w:val="decimal"/>
+      <w:lvlText w:val="%9."/>
+      <w:lvlJc w:val="left"/>
+      <w:pPr>
+        <w:ind w:left="6480" w:hanging="360"/>
+      </w:pPr>
+    </w:lvl>
+  </w:abstractNum>
+  <w:abstractNum w:abstractNumId="6" w15:restartNumberingAfterBreak="0">
     <w:nsid w:val="00A99418"/>
     <w:multiLevelType w:val="multilevel"/>
+    <w:tmpl w:val="2C60D014"/>
     <w:lvl w:ilvl="0">
       <w:start w:val="8"/>
       <w:numFmt w:val="decimal"/>
@@ -1460,11 +1434,11 @@
       </w:pPr>
     </w:lvl>
   </w:abstractNum>
-  <w:num w:numId="1000">
-    <w:abstractNumId w:val="990"/>
+  <w:num w:numId="1" w16cid:durableId="1998875566">
+    <w:abstractNumId w:val="0"/>
   </w:num>
-  <w:num w:numId="1001">
-    <w:abstractNumId w:val="99411"/>
+  <w:num w:numId="2" w16cid:durableId="249461975">
+    <w:abstractNumId w:val="2"/>
     <w:lvlOverride w:ilvl="0">
       <w:startOverride w:val="1"/>
     </w:lvlOverride>
@@ -1493,8 +1467,8 @@
       <w:startOverride w:val="1"/>
     </w:lvlOverride>
   </w:num>
-  <w:num w:numId="1002">
-    <w:abstractNumId w:val="99413"/>
+  <w:num w:numId="3" w16cid:durableId="1072463848">
+    <w:abstractNumId w:val="3"/>
     <w:lvlOverride w:ilvl="0">
       <w:startOverride w:val="3"/>
     </w:lvlOverride>
@@ -1523,8 +1497,8 @@
       <w:startOverride w:val="3"/>
     </w:lvlOverride>
   </w:num>
-  <w:num w:numId="1003">
-    <w:abstractNumId w:val="99415"/>
+  <w:num w:numId="4" w16cid:durableId="1758405124">
+    <w:abstractNumId w:val="4"/>
     <w:lvlOverride w:ilvl="0">
       <w:startOverride w:val="5"/>
     </w:lvlOverride>
@@ -1553,8 +1527,8 @@
       <w:startOverride w:val="5"/>
     </w:lvlOverride>
   </w:num>
-  <w:num w:numId="1004">
-    <w:abstractNumId w:val="99417"/>
+  <w:num w:numId="5" w16cid:durableId="912161425">
+    <w:abstractNumId w:val="5"/>
     <w:lvlOverride w:ilvl="0">
       <w:startOverride w:val="7"/>
     </w:lvlOverride>
@@ -1583,11 +1557,11 @@
       <w:startOverride w:val="7"/>
     </w:lvlOverride>
   </w:num>
-  <w:num w:numId="1005">
-    <w:abstractNumId w:val="991"/>
+  <w:num w:numId="6" w16cid:durableId="2025209254">
+    <w:abstractNumId w:val="1"/>
   </w:num>
-  <w:num w:numId="1006">
-    <w:abstractNumId w:val="99418"/>
+  <w:num w:numId="7" w16cid:durableId="1115562640">
+    <w:abstractNumId w:val="6"/>
     <w:lvlOverride w:ilvl="0">
       <w:startOverride w:val="8"/>
     </w:lvlOverride>
@@ -1620,14 +1594,14 @@
 </file>
 
 <file path=word/styles.xml><?xml version="1.0" encoding="utf-8"?>
-<w:styles xmlns:r="http://schemas.openxmlformats.org/officeDocument/2006/relationships" xmlns:w="http://schemas.openxmlformats.org/wordprocessingml/2006/main">
+<w:styles xmlns:mc="http://schemas.openxmlformats.org/markup-compatibility/2006" xmlns:r="http://schemas.openxmlformats.org/officeDocument/2006/relationships" xmlns:w="http://schemas.openxmlformats.org/wordprocessingml/2006/main" xmlns:w14="http://schemas.microsoft.com/office/word/2010/wordml" xmlns:w15="http://schemas.microsoft.com/office/word/2012/wordml" xmlns:w16cex="http://schemas.microsoft.com/office/word/2018/wordml/cex" xmlns:w16cid="http://schemas.microsoft.com/office/word/2016/wordml/cid" xmlns:w16="http://schemas.microsoft.com/office/word/2018/wordml" xmlns:w16du="http://schemas.microsoft.com/office/word/2023/wordml/word16du" xmlns:w16sdtdh="http://schemas.microsoft.com/office/word/2020/wordml/sdtdatahash" xmlns:w16sdtfl="http://schemas.microsoft.com/office/word/2024/wordml/sdtformatlock" xmlns:w16se="http://schemas.microsoft.com/office/word/2015/wordml/symex" mc:Ignorable="w14 w15 w16se w16cid w16 w16cex w16sdtdh w16sdtfl w16du">
   <w:docDefaults>
     <w:rPrDefault>
       <w:rPr>
-        <w:rFonts w:asciiTheme="minorHAnsi" w:cstheme="minorBidi" w:eastAsiaTheme="minorHAnsi" w:hAnsiTheme="minorHAnsi"/>
+        <w:rFonts w:asciiTheme="minorHAnsi" w:eastAsiaTheme="minorHAnsi" w:hAnsiTheme="minorHAnsi" w:cstheme="minorBidi"/>
         <w:sz w:val="24"/>
         <w:szCs w:val="24"/>
-        <w:lang w:bidi="ar-SA" w:eastAsia="en-US" w:val="en-US"/>
+        <w:lang w:val="en-US" w:eastAsia="en-US" w:bidi="ar-SA"/>
       </w:rPr>
     </w:rPrDefault>
     <w:pPrDefault>
@@ -1636,168 +1610,255 @@
       </w:pPr>
     </w:pPrDefault>
   </w:docDefaults>
-  <w:latentStyles w:count="276" w:defLockedState="0" w:defQFormat="0" w:defSemiHidden="0" w:defUIPriority="0" w:defUnhideWhenUsed="0"/>
-  <w:style w:default="1" w:styleId="Normal" w:type="paragraph">
+  <w:latentStyles w:defLockedState="0" w:defUIPriority="0" w:defSemiHidden="0" w:defUnhideWhenUsed="0" w:defQFormat="0" w:count="376">
+    <w:lsdException w:name="Normal Table" w:semiHidden="1" w:unhideWhenUsed="1"/>
+    <w:lsdException w:name="Table Simple 1" w:semiHidden="1" w:unhideWhenUsed="1"/>
+    <w:lsdException w:name="Table Simple 2" w:semiHidden="1" w:unhideWhenUsed="1"/>
+    <w:lsdException w:name="Table Simple 3" w:semiHidden="1" w:unhideWhenUsed="1"/>
+    <w:lsdException w:name="Table Classic 1" w:semiHidden="1" w:unhideWhenUsed="1"/>
+    <w:lsdException w:name="Table Classic 2" w:semiHidden="1" w:unhideWhenUsed="1"/>
+    <w:lsdException w:name="Table Classic 3" w:semiHidden="1" w:unhideWhenUsed="1"/>
+    <w:lsdException w:name="Table Classic 4" w:semiHidden="1" w:unhideWhenUsed="1"/>
+    <w:lsdException w:name="Table Colorful 1" w:semiHidden="1" w:unhideWhenUsed="1"/>
+    <w:lsdException w:name="Table Colorful 2" w:semiHidden="1" w:unhideWhenUsed="1"/>
+    <w:lsdException w:name="Table Colorful 3" w:semiHidden="1" w:unhideWhenUsed="1"/>
+    <w:lsdException w:name="Table Columns 1" w:semiHidden="1" w:unhideWhenUsed="1"/>
+    <w:lsdException w:name="Table Columns 2" w:semiHidden="1" w:unhideWhenUsed="1"/>
+    <w:lsdException w:name="Table Columns 3" w:semiHidden="1" w:unhideWhenUsed="1"/>
+    <w:lsdException w:name="Table Columns 4" w:semiHidden="1" w:unhideWhenUsed="1"/>
+    <w:lsdException w:name="Table Columns 5" w:semiHidden="1" w:unhideWhenUsed="1"/>
+    <w:lsdException w:name="Table Grid 1" w:semiHidden="1" w:unhideWhenUsed="1"/>
+    <w:lsdException w:name="Table Grid 2" w:semiHidden="1" w:unhideWhenUsed="1"/>
+    <w:lsdException w:name="Table Grid 3" w:semiHidden="1" w:unhideWhenUsed="1"/>
+    <w:lsdException w:name="Table Grid 4" w:semiHidden="1" w:unhideWhenUsed="1"/>
+    <w:lsdException w:name="Table Grid 5" w:semiHidden="1" w:unhideWhenUsed="1"/>
+    <w:lsdException w:name="Table Grid 6" w:semiHidden="1" w:unhideWhenUsed="1"/>
+    <w:lsdException w:name="Table Grid 7" w:semiHidden="1" w:unhideWhenUsed="1"/>
+    <w:lsdException w:name="Table Grid 8" w:semiHidden="1" w:unhideWhenUsed="1"/>
+    <w:lsdException w:name="Table List 1" w:semiHidden="1" w:unhideWhenUsed="1"/>
+    <w:lsdException w:name="Table List 2" w:semiHidden="1" w:unhideWhenUsed="1"/>
+    <w:lsdException w:name="Table List 3" w:semiHidden="1" w:unhideWhenUsed="1"/>
+    <w:lsdException w:name="Table List 4" w:semiHidden="1" w:unhideWhenUsed="1"/>
+    <w:lsdException w:name="Table List 5" w:semiHidden="1" w:unhideWhenUsed="1"/>
+    <w:lsdException w:name="Table List 6" w:semiHidden="1" w:unhideWhenUsed="1"/>
+    <w:lsdException w:name="Table List 7" w:semiHidden="1" w:unhideWhenUsed="1"/>
+    <w:lsdException w:name="Table List 8" w:semiHidden="1" w:unhideWhenUsed="1"/>
+    <w:lsdException w:name="Table 3D effects 1" w:semiHidden="1" w:unhideWhenUsed="1"/>
+    <w:lsdException w:name="Table 3D effects 2" w:semiHidden="1" w:unhideWhenUsed="1"/>
+    <w:lsdException w:name="Table 3D effects 3" w:semiHidden="1" w:unhideWhenUsed="1"/>
+    <w:lsdException w:name="Table Contemporary" w:semiHidden="1" w:unhideWhenUsed="1"/>
+    <w:lsdException w:name="Table Elegant" w:semiHidden="1" w:unhideWhenUsed="1"/>
+    <w:lsdException w:name="Table Professional" w:semiHidden="1" w:unhideWhenUsed="1"/>
+    <w:lsdException w:name="Table Subtle 1" w:semiHidden="1" w:unhideWhenUsed="1"/>
+    <w:lsdException w:name="Table Subtle 2" w:semiHidden="1" w:unhideWhenUsed="1"/>
+    <w:lsdException w:name="Table Web 1" w:semiHidden="1" w:unhideWhenUsed="1"/>
+    <w:lsdException w:name="Table Web 2" w:semiHidden="1" w:unhideWhenUsed="1"/>
+    <w:lsdException w:name="Table Web 3" w:semiHidden="1" w:unhideWhenUsed="1"/>
+    <w:lsdException w:name="Table Theme" w:semiHidden="1" w:unhideWhenUsed="1"/>
+    <w:lsdException w:name="Light Shading"/>
+    <w:lsdException w:name="Light List"/>
+    <w:lsdException w:name="Light Grid"/>
+    <w:lsdException w:name="Medium Shading 1"/>
+    <w:lsdException w:name="Medium Shading 2"/>
+    <w:lsdException w:name="Medium List 1"/>
+    <w:lsdException w:name="Medium List 2"/>
+    <w:lsdException w:name="Medium Grid 1"/>
+    <w:lsdException w:name="Medium Grid 2"/>
+    <w:lsdException w:name="Medium Grid 3"/>
+    <w:lsdException w:name="Dark List"/>
+    <w:lsdException w:name="Colorful Shading"/>
+    <w:lsdException w:name="Colorful List"/>
+    <w:lsdException w:name="Colorful Grid"/>
+    <w:lsdException w:name="Light Shading Accent 1"/>
+    <w:lsdException w:name="Light List Accent 1"/>
+    <w:lsdException w:name="Light Grid Accent 1"/>
+    <w:lsdException w:name="Medium Shading 1 Accent 1"/>
+    <w:lsdException w:name="Medium Shading 2 Accent 1"/>
+    <w:lsdException w:name="Medium List 1 Accent 1"/>
+    <w:lsdException w:name="Medium List 2 Accent 1"/>
+    <w:lsdException w:name="Medium Grid 1 Accent 1"/>
+    <w:lsdException w:name="Medium Grid 2 Accent 1"/>
+    <w:lsdException w:name="Medium Grid 3 Accent 1"/>
+    <w:lsdException w:name="Dark List Accent 1"/>
+    <w:lsdException w:name="Colorful Shading Accent 1"/>
+    <w:lsdException w:name="Colorful List Accent 1"/>
+    <w:lsdException w:name="Colorful Grid Accent 1"/>
+    <w:lsdException w:name="Light Shading Accent 2"/>
+    <w:lsdException w:name="Light List Accent 2"/>
+    <w:lsdException w:name="Light Grid Accent 2"/>
+    <w:lsdException w:name="Medium Shading 1 Accent 2"/>
+    <w:lsdException w:name="Medium Shading 2 Accent 2"/>
+    <w:lsdException w:name="Medium List 1 Accent 2"/>
+    <w:lsdException w:name="Medium List 2 Accent 2"/>
+    <w:lsdException w:name="Medium Grid 1 Accent 2"/>
+    <w:lsdException w:name="Medium Grid 2 Accent 2"/>
+    <w:lsdException w:name="Medium Grid 3 Accent 2"/>
+    <w:lsdException w:name="Dark List Accent 2"/>
+    <w:lsdException w:name="Colorful Shading Accent 2"/>
+    <w:lsdException w:name="Colorful List Accent 2"/>
+    <w:lsdException w:name="Colorful Grid Accent 2"/>
+    <w:lsdException w:name="Light Shading Accent 3"/>
+    <w:lsdException w:name="Light List Accent 3"/>
+    <w:lsdException w:name="Light Grid Accent 3"/>
+    <w:lsdException w:name="Medium Shading 1 Accent 3"/>
+    <w:lsdException w:name="Medium Shading 2 Accent 3"/>
+    <w:lsdException w:name="Medium List 1 Accent 3"/>
+    <w:lsdException w:name="Medium List 2 Accent 3"/>
+    <w:lsdException w:name="Medium Grid 1 Accent 3"/>
+    <w:lsdException w:name="Medium Grid 2 Accent 3"/>
+    <w:lsdException w:name="Medium Grid 3 Accent 3"/>
+    <w:lsdException w:name="Dark List Accent 3"/>
+    <w:lsdException w:name="Colorful Shading Accent 3"/>
+    <w:lsdException w:name="Colorful List Accent 3"/>
+    <w:lsdException w:name="Colorful Grid Accent 3"/>
+    <w:lsdException w:name="Light Shading Accent 4"/>
+    <w:lsdException w:name="Light List Accent 4"/>
+    <w:lsdException w:name="Light Grid Accent 4"/>
+    <w:lsdException w:name="Medium Shading 1 Accent 4"/>
+    <w:lsdException w:name="Medium Shading 2 Accent 4"/>
+    <w:lsdException w:name="Medium List 1 Accent 4"/>
+    <w:lsdException w:name="Medium List 2 Accent 4"/>
+    <w:lsdException w:name="Medium Grid 1 Accent 4"/>
+    <w:lsdException w:name="Medium Grid 2 Accent 4"/>
+    <w:lsdException w:name="Medium Grid 3 Accent 4"/>
+    <w:lsdException w:name="Dark List Accent 4"/>
+    <w:lsdException w:name="Colorful Shading Accent 4"/>
+    <w:lsdException w:name="Colorful List Accent 4"/>
+    <w:lsdException w:name="Colorful Grid Accent 4"/>
+    <w:lsdException w:name="Light Shading Accent 5"/>
+    <w:lsdException w:name="Light List Accent 5"/>
+    <w:lsdException w:name="Light Grid Accent 5"/>
+    <w:lsdException w:name="Medium Shading 1 Accent 5"/>
+    <w:lsdException w:name="Medium Shading 2 Accent 5"/>
+    <w:lsdException w:name="Medium List 1 Accent 5"/>
+    <w:lsdException w:name="Medium List 2 Accent 5"/>
+    <w:lsdException w:name="Medium Grid 1 Accent 5"/>
+    <w:lsdException w:name="Medium Grid 2 Accent 5"/>
+    <w:lsdException w:name="Medium Grid 3 Accent 5"/>
+    <w:lsdException w:name="Dark List Accent 5"/>
+    <w:lsdException w:name="Colorful Shading Accent 5"/>
+    <w:lsdException w:name="Colorful List Accent 5"/>
+    <w:lsdException w:name="Colorful Grid Accent 5"/>
+    <w:lsdException w:name="Light Shading Accent 6"/>
+    <w:lsdException w:name="Light List Accent 6"/>
+    <w:lsdException w:name="Light Grid Accent 6"/>
+    <w:lsdException w:name="Medium Shading 1 Accent 6"/>
+    <w:lsdException w:name="Medium Shading 2 Accent 6"/>
+    <w:lsdException w:name="Medium List 1 Accent 6"/>
+    <w:lsdException w:name="Medium List 2 Accent 6"/>
+    <w:lsdException w:name="Medium Grid 1 Accent 6"/>
+    <w:lsdException w:name="Medium Grid 2 Accent 6"/>
+    <w:lsdException w:name="Medium Grid 3 Accent 6"/>
+    <w:lsdException w:name="Dark List Accent 6"/>
+    <w:lsdException w:name="Colorful Shading Accent 6"/>
+    <w:lsdException w:name="Colorful List Accent 6"/>
+    <w:lsdException w:name="Colorful Grid Accent 6"/>
+    <w:lsdException w:name="Grid Table 4" w:uiPriority="49"/>
+    <w:lsdException w:name="Grid Table 5 Dark" w:uiPriority="50"/>
+    <w:lsdException w:name="Grid Table 6 Colorful" w:uiPriority="51"/>
+    <w:lsdException w:name="Grid Table 7 Colorful" w:uiPriority="52"/>
+    <w:lsdException w:name="Grid Table 1 Light Accent 1" w:uiPriority="46"/>
+    <w:lsdException w:name="Grid Table 2 Accent 1" w:uiPriority="47"/>
+    <w:lsdException w:name="Grid Table 3 Accent 1" w:uiPriority="48"/>
+    <w:lsdException w:name="Grid Table 4 Accent 1" w:uiPriority="49"/>
+    <w:lsdException w:name="Grid Table 5 Dark Accent 1" w:uiPriority="50"/>
+    <w:lsdException w:name="Grid Table 6 Colorful Accent 1" w:uiPriority="51"/>
+    <w:lsdException w:name="Grid Table 7 Colorful Accent 1" w:uiPriority="52"/>
+    <w:lsdException w:name="Grid Table 1 Light Accent 2" w:uiPriority="46"/>
+    <w:lsdException w:name="Grid Table 2 Accent 2" w:uiPriority="47"/>
+    <w:lsdException w:name="Grid Table 3 Accent 2" w:uiPriority="48"/>
+    <w:lsdException w:name="Grid Table 4 Accent 2" w:uiPriority="49"/>
+    <w:lsdException w:name="Grid Table 5 Dark Accent 2" w:uiPriority="50"/>
+    <w:lsdException w:name="Grid Table 6 Colorful Accent 2" w:uiPriority="51"/>
+    <w:lsdException w:name="Grid Table 7 Colorful Accent 2" w:uiPriority="52"/>
+    <w:lsdException w:name="Grid Table 1 Light Accent 3" w:uiPriority="46"/>
+    <w:lsdException w:name="Grid Table 2 Accent 3" w:uiPriority="47"/>
+    <w:lsdException w:name="Grid Table 3 Accent 3" w:uiPriority="48"/>
+    <w:lsdException w:name="Grid Table 4 Accent 3" w:uiPriority="49"/>
+    <w:lsdException w:name="Grid Table 5 Dark Accent 3" w:uiPriority="50"/>
+    <w:lsdException w:name="Grid Table 6 Colorful Accent 3" w:uiPriority="51"/>
+    <w:lsdException w:name="Grid Table 7 Colorful Accent 3" w:uiPriority="52"/>
+    <w:lsdException w:name="Grid Table 1 Light Accent 4" w:uiPriority="46"/>
+    <w:lsdException w:name="Grid Table 2 Accent 4" w:uiPriority="47"/>
+    <w:lsdException w:name="Grid Table 3 Accent 4" w:uiPriority="48"/>
+    <w:lsdException w:name="Grid Table 4 Accent 4" w:uiPriority="49"/>
+    <w:lsdException w:name="Grid Table 5 Dark Accent 4" w:uiPriority="50"/>
+    <w:lsdException w:name="Grid Table 6 Colorful Accent 4" w:uiPriority="51"/>
+    <w:lsdException w:name="Grid Table 7 Colorful Accent 4" w:uiPriority="52"/>
+    <w:lsdException w:name="Grid Table 1 Light Accent 5" w:uiPriority="46"/>
+    <w:lsdException w:name="Grid Table 2 Accent 5" w:uiPriority="47"/>
+    <w:lsdException w:name="Grid Table 3 Accent 5" w:uiPriority="48"/>
+    <w:lsdException w:name="Grid Table 4 Accent 5" w:uiPriority="49"/>
+    <w:lsdException w:name="Grid Table 5 Dark Accent 5" w:uiPriority="50"/>
+    <w:lsdException w:name="Grid Table 6 Colorful Accent 5" w:uiPriority="51"/>
+    <w:lsdException w:name="Grid Table 7 Colorful Accent 5" w:uiPriority="52"/>
+    <w:lsdException w:name="Grid Table 1 Light Accent 6" w:uiPriority="46"/>
+    <w:lsdException w:name="Grid Table 2 Accent 6" w:uiPriority="47"/>
+    <w:lsdException w:name="Grid Table 3 Accent 6" w:uiPriority="48"/>
+    <w:lsdException w:name="Grid Table 4 Accent 6" w:uiPriority="49"/>
+    <w:lsdException w:name="Grid Table 5 Dark Accent 6" w:uiPriority="50"/>
+    <w:lsdException w:name="Grid Table 6 Colorful Accent 6" w:uiPriority="51"/>
+    <w:lsdException w:name="Grid Table 7 Colorful Accent 6" w:uiPriority="52"/>
+    <w:lsdException w:name="List Table 1 Light" w:uiPriority="46"/>
+    <w:lsdException w:name="List Table 2" w:uiPriority="47"/>
+    <w:lsdException w:name="List Table 3" w:uiPriority="48"/>
+    <w:lsdException w:name="List Table 4" w:uiPriority="49"/>
+    <w:lsdException w:name="List Table 5 Dark" w:uiPriority="50"/>
+    <w:lsdException w:name="List Table 6 Colorful" w:uiPriority="51"/>
+    <w:lsdException w:name="List Table 7 Colorful" w:uiPriority="52"/>
+    <w:lsdException w:name="List Table 1 Light Accent 1" w:uiPriority="46"/>
+    <w:lsdException w:name="List Table 2 Accent 1" w:uiPriority="47"/>
+    <w:lsdException w:name="List Table 3 Accent 1" w:uiPriority="48"/>
+    <w:lsdException w:name="List Table 4 Accent 1" w:uiPriority="49"/>
+    <w:lsdException w:name="List Table 5 Dark Accent 1" w:uiPriority="50"/>
+    <w:lsdException w:name="List Table 6 Colorful Accent 1" w:uiPriority="51"/>
+    <w:lsdException w:name="List Table 7 Colorful Accent 1" w:uiPriority="52"/>
+    <w:lsdException w:name="List Table 1 Light Accent 2" w:uiPriority="46"/>
+    <w:lsdException w:name="List Table 2 Accent 2" w:uiPriority="47"/>
+    <w:lsdException w:name="List Table 3 Accent 2" w:uiPriority="48"/>
+    <w:lsdException w:name="List Table 4 Accent 2" w:uiPriority="49"/>
+    <w:lsdException w:name="List Table 5 Dark Accent 2" w:uiPriority="50"/>
+    <w:lsdException w:name="List Table 6 Colorful Accent 2" w:uiPriority="51"/>
+    <w:lsdException w:name="List Table 7 Colorful Accent 2" w:uiPriority="52"/>
+    <w:lsdException w:name="List Table 1 Light Accent 3" w:uiPriority="46"/>
+    <w:lsdException w:name="List Table 2 Accent 3" w:uiPriority="47"/>
+    <w:lsdException w:name="List Table 3 Accent 3" w:uiPriority="48"/>
+    <w:lsdException w:name="List Table 4 Accent 3" w:uiPriority="49"/>
+    <w:lsdException w:name="List Table 5 Dark Accent 3" w:uiPriority="50"/>
+    <w:lsdException w:name="List Table 6 Colorful Accent 3" w:uiPriority="51"/>
+    <w:lsdException w:name="List Table 7 Colorful Accent 3" w:uiPriority="52"/>
+    <w:lsdException w:name="List Table 1 Light Accent 4" w:uiPriority="46"/>
+    <w:lsdException w:name="List Table 2 Accent 4" w:uiPriority="47"/>
+    <w:lsdException w:name="List Table 3 Accent 4" w:uiPriority="48"/>
+    <w:lsdException w:name="List Table 4 Accent 4" w:uiPriority="49"/>
+    <w:lsdException w:name="List Table 5 Dark Accent 4" w:uiPriority="50"/>
+    <w:lsdException w:name="List Table 6 Colorful Accent 4" w:uiPriority="51"/>
+    <w:lsdException w:name="List Table 7 Colorful Accent 4" w:uiPriority="52"/>
+    <w:lsdException w:name="List Table 1 Light Accent 5" w:uiPriority="46"/>
+    <w:lsdException w:name="List Table 2 Accent 5" w:uiPriority="47"/>
+    <w:lsdException w:name="List Table 3 Accent 5" w:uiPriority="48"/>
+    <w:lsdException w:name="List Table 4 Accent 5" w:uiPriority="49"/>
+    <w:lsdException w:name="List Table 5 Dark Accent 5" w:uiPriority="50"/>
+    <w:lsdException w:name="List Table 6 Colorful Accent 5" w:uiPriority="51"/>
+    <w:lsdException w:name="List Table 7 Colorful Accent 5" w:uiPriority="52"/>
+    <w:lsdException w:name="List Table 1 Light Accent 6" w:uiPriority="46"/>
+    <w:lsdException w:name="List Table 2 Accent 6" w:uiPriority="47"/>
+    <w:lsdException w:name="List Table 3 Accent 6" w:uiPriority="48"/>
+    <w:lsdException w:name="List Table 4 Accent 6" w:uiPriority="49"/>
+    <w:lsdException w:name="List Table 5 Dark Accent 6" w:uiPriority="50"/>
+    <w:lsdException w:name="List Table 6 Colorful Accent 6" w:uiPriority="51"/>
+    <w:lsdException w:name="List Table 7 Colorful Accent 6" w:uiPriority="52"/>
+    <w:lsdException w:name="Mention" w:semiHidden="1" w:uiPriority="99" w:unhideWhenUsed="1"/>
+    <w:lsdException w:name="Smart Hyperlink" w:semiHidden="1" w:uiPriority="99" w:unhideWhenUsed="1"/>
+    <w:lsdException w:name="Hashtag" w:semiHidden="1" w:uiPriority="99" w:unhideWhenUsed="1"/>
+    <w:lsdException w:name="Unresolved Mention" w:semiHidden="1" w:uiPriority="99" w:unhideWhenUsed="1"/>
+    <w:lsdException w:name="Smart Link" w:semiHidden="1" w:uiPriority="99" w:unhideWhenUsed="1"/>
+  </w:latentStyles>
+  <w:style w:type="paragraph" w:default="1" w:styleId="Normal">
     <w:name w:val="Normal"/>
     <w:qFormat/>
   </w:style>
-  <w:style w:styleId="BodyText" w:type="paragraph">
-    <w:name w:val="Body Text"/>
-    <w:basedOn w:val="Normal"/>
-    <w:link w:val="BodyTextChar"/>
-    <w:qFormat/>
-    <w:pPr>
-      <w:spacing w:after="180" w:before="180"/>
-    </w:pPr>
-  </w:style>
-  <w:style w:customStyle="1" w:styleId="FirstParagraph" w:type="paragraph">
-    <w:name w:val="First Paragraph"/>
-    <w:basedOn w:val="BodyText"/>
-    <w:next w:val="BodyText"/>
-    <w:qFormat/>
-  </w:style>
-  <w:style w:customStyle="1" w:styleId="Compact" w:type="paragraph">
-    <w:name w:val="Compact"/>
-    <w:basedOn w:val="BodyText"/>
-    <w:qFormat/>
-    <w:pPr>
-      <w:spacing w:after="36" w:before="36"/>
-    </w:pPr>
-  </w:style>
-  <w:style w:styleId="Title" w:type="paragraph">
-    <w:name w:val="Title"/>
-    <w:basedOn w:val="Normal"/>
-    <w:next w:val="BodyText"/>
-    <w:link w:val="TitleChar"/>
-    <w:uiPriority w:val="10"/>
-    <w:qFormat/>
-    <w:rsid w:val="00A10FD9"/>
-    <w:pPr>
-      <w:spacing w:after="80" w:line="240" w:lineRule="auto"/>
-      <w:contextualSpacing/>
-      <w:jc w:val="center"/>
-    </w:pPr>
-    <w:rPr>
-      <w:rFonts w:asciiTheme="majorHAnsi" w:cstheme="majorBidi" w:eastAsiaTheme="majorEastAsia" w:hAnsiTheme="majorHAnsi"/>
-      <w:sz w:val="56"/>
-      <w:szCs w:val="56"/>
-    </w:rPr>
-  </w:style>
-  <w:style w:customStyle="1" w:styleId="TitleChar" w:type="character">
-    <w:name w:val="Title Char"/>
-    <w:basedOn w:val="DefaultParagraphFont"/>
-    <w:link w:val="Title"/>
-    <w:uiPriority w:val="10"/>
-    <w:rsid w:val="00A10FD9"/>
-    <w:rPr>
-      <w:rFonts w:asciiTheme="majorHAnsi" w:cstheme="majorBidi" w:eastAsiaTheme="majorEastAsia" w:hAnsiTheme="majorHAnsi"/>
-      <w:sz w:val="56"/>
-      <w:szCs w:val="56"/>
-    </w:rPr>
-  </w:style>
-  <w:style w:styleId="Subtitle" w:type="paragraph">
-    <w:name w:val="Subtitle"/>
-    <w:basedOn w:val="Title"/>
-    <w:next w:val="BodyText"/>
-    <w:link w:val="SubtitleChar"/>
-    <w:uiPriority w:val="11"/>
-    <w:qFormat/>
-    <w:rsid w:val="00A10FD9"/>
-    <w:pPr>
-      <w:numPr>
-        <w:ilvl w:val="1"/>
-      </w:numPr>
-    </w:pPr>
-    <w:rPr>
-      <w:rFonts w:cstheme="majorBidi" w:eastAsiaTheme="majorEastAsia"/>
-      <w:spacing w:val="15"/>
-      <w:sz w:val="28"/>
-      <w:szCs w:val="28"/>
-    </w:rPr>
-  </w:style>
-  <w:style w:customStyle="1" w:styleId="SubtitleChar" w:type="character">
-    <w:name w:val="Subtitle Char"/>
-    <w:basedOn w:val="DefaultParagraphFont"/>
-    <w:link w:val="Subtitle"/>
-    <w:uiPriority w:val="11"/>
-    <w:rsid w:val="00A10FD9"/>
-    <w:rPr>
-      <w:rFonts w:cstheme="majorBidi" w:eastAsiaTheme="majorEastAsia"/>
-      <w:color w:themeColor="text1" w:themeTint="A6" w:val="595959"/>
-      <w:spacing w:val="15"/>
-      <w:sz w:val="28"/>
-      <w:szCs w:val="28"/>
-    </w:rPr>
-  </w:style>
-  <w:style w:customStyle="1" w:styleId="Author" w:type="paragraph">
-    <w:name w:val="Author"/>
-    <w:basedOn w:val="Title"/>
-    <w:next w:val="BodyText"/>
-    <w:qFormat/>
-    <w:pPr>
-      <w:keepNext/>
-      <w:keepLines/>
-    </w:pPr>
-    <w:rPr>
-      <w:sz w:val="24"/>
-      <w:szCs w:val="24"/>
-    </w:rPr>
-  </w:style>
-  <w:style w:styleId="Date" w:type="paragraph">
-    <w:name w:val="Date"/>
-    <w:basedOn w:val="Title"/>
-    <w:next w:val="BodyText"/>
-    <w:qFormat/>
-    <w:pPr>
-      <w:keepNext/>
-      <w:keepLines/>
-    </w:pPr>
-    <w:rPr>
-      <w:sz w:val="24"/>
-      <w:szCs w:val="24"/>
-    </w:rPr>
-  </w:style>
-  <w:style w:customStyle="1" w:styleId="AbstractTitle" w:type="paragraph">
-    <w:name w:val="Abstract Title"/>
-    <w:basedOn w:val="Normal"/>
-    <w:next w:val="Abstract"/>
-    <w:qFormat/>
-    <w:pPr>
-      <w:keepNext/>
-      <w:keepLines/>
-      <w:spacing w:after="0" w:before="300"/>
-      <w:jc w:val="center"/>
-    </w:pPr>
-    <w:rPr>
-      <w:b/>
-      <w:sz w:val="20"/>
-      <w:szCs w:val="20"/>
-    </w:rPr>
-  </w:style>
-  <w:style w:customStyle="1" w:styleId="Abstract" w:type="paragraph">
-    <w:name w:val="Abstract"/>
-    <w:basedOn w:val="Normal"/>
-    <w:next w:val="BodyText"/>
-    <w:qFormat/>
-    <w:pPr>
-      <w:keepNext/>
-      <w:keepLines/>
-      <w:spacing w:after="300" w:before="100"/>
-    </w:pPr>
-    <w:rPr>
-      <w:sz w:val="20"/>
-      <w:szCs w:val="20"/>
-    </w:rPr>
-  </w:style>
-  <w:style w:styleId="Bibliography" w:type="paragraph">
-    <w:name w:val="Bibliography"/>
-    <w:basedOn w:val="Normal"/>
-    <w:next w:val="Bibliography"/>
-    <w:qFormat/>
-    <w:pPr/>
-    <w:rPr/>
-  </w:style>
-  <w:style w:styleId="Heading1" w:type="paragraph">
+  <w:style w:type="paragraph" w:styleId="Heading1">
     <w:name w:val="heading 1"/>
     <w:basedOn w:val="Normal"/>
     <w:next w:val="BodyText"/>
@@ -1808,17 +1869,17 @@
     <w:pPr>
       <w:keepNext/>
       <w:keepLines/>
-      <w:spacing w:after="80" w:before="360"/>
+      <w:spacing w:before="360" w:after="80"/>
       <w:outlineLvl w:val="0"/>
     </w:pPr>
     <w:rPr>
-      <w:rFonts w:asciiTheme="majorHAnsi" w:cstheme="majorBidi" w:eastAsiaTheme="majorEastAsia" w:hAnsiTheme="majorHAnsi"/>
-      <w:color w:themeColor="accent1" w:themeShade="BF" w:val="0F4761"/>
+      <w:rFonts w:asciiTheme="majorHAnsi" w:eastAsiaTheme="majorEastAsia" w:hAnsiTheme="majorHAnsi" w:cstheme="majorBidi"/>
+      <w:color w:val="0F4761" w:themeColor="accent1" w:themeShade="BF"/>
       <w:sz w:val="40"/>
       <w:szCs w:val="40"/>
     </w:rPr>
   </w:style>
-  <w:style w:styleId="Heading2" w:type="paragraph">
+  <w:style w:type="paragraph" w:styleId="Heading2">
     <w:name w:val="heading 2"/>
     <w:basedOn w:val="Normal"/>
     <w:next w:val="BodyText"/>
@@ -1831,17 +1892,17 @@
     <w:pPr>
       <w:keepNext/>
       <w:keepLines/>
-      <w:spacing w:after="80" w:before="160"/>
+      <w:spacing w:before="160" w:after="80"/>
       <w:outlineLvl w:val="1"/>
     </w:pPr>
     <w:rPr>
-      <w:rFonts w:asciiTheme="majorHAnsi" w:cstheme="majorBidi" w:eastAsiaTheme="majorEastAsia" w:hAnsiTheme="majorHAnsi"/>
-      <w:color w:themeColor="accent1" w:themeShade="BF" w:val="0F4761"/>
+      <w:rFonts w:asciiTheme="majorHAnsi" w:eastAsiaTheme="majorEastAsia" w:hAnsiTheme="majorHAnsi" w:cstheme="majorBidi"/>
+      <w:color w:val="0F4761" w:themeColor="accent1" w:themeShade="BF"/>
       <w:sz w:val="32"/>
       <w:szCs w:val="32"/>
     </w:rPr>
   </w:style>
-  <w:style w:styleId="Heading3" w:type="paragraph">
+  <w:style w:type="paragraph" w:styleId="Heading3">
     <w:name w:val="heading 3"/>
     <w:basedOn w:val="Normal"/>
     <w:next w:val="BodyText"/>
@@ -1854,17 +1915,17 @@
     <w:pPr>
       <w:keepNext/>
       <w:keepLines/>
-      <w:spacing w:after="80" w:before="160"/>
+      <w:spacing w:before="160" w:after="80"/>
       <w:outlineLvl w:val="2"/>
     </w:pPr>
     <w:rPr>
-      <w:rFonts w:cstheme="majorBidi" w:eastAsiaTheme="majorEastAsia"/>
-      <w:color w:themeColor="accent1" w:themeShade="BF" w:val="0F4761"/>
+      <w:rFonts w:eastAsiaTheme="majorEastAsia" w:cstheme="majorBidi"/>
+      <w:color w:val="0F4761" w:themeColor="accent1" w:themeShade="BF"/>
       <w:sz w:val="28"/>
       <w:szCs w:val="28"/>
     </w:rPr>
   </w:style>
-  <w:style w:styleId="Heading4" w:type="paragraph">
+  <w:style w:type="paragraph" w:styleId="Heading4">
     <w:name w:val="heading 4"/>
     <w:basedOn w:val="Normal"/>
     <w:next w:val="BodyText"/>
@@ -1877,17 +1938,17 @@
     <w:pPr>
       <w:keepNext/>
       <w:keepLines/>
-      <w:spacing w:after="40" w:before="80"/>
+      <w:spacing w:before="80" w:after="40"/>
       <w:outlineLvl w:val="3"/>
     </w:pPr>
     <w:rPr>
-      <w:rFonts w:cstheme="majorBidi" w:eastAsiaTheme="majorEastAsia"/>
+      <w:rFonts w:eastAsiaTheme="majorEastAsia" w:cstheme="majorBidi"/>
       <w:i/>
       <w:iCs/>
-      <w:color w:themeColor="accent1" w:themeShade="BF" w:val="0F4761"/>
-    </w:rPr>
-  </w:style>
-  <w:style w:styleId="Heading5" w:type="paragraph">
+      <w:color w:val="0F4761" w:themeColor="accent1" w:themeShade="BF"/>
+    </w:rPr>
+  </w:style>
+  <w:style w:type="paragraph" w:styleId="Heading5">
     <w:name w:val="heading 5"/>
     <w:basedOn w:val="Normal"/>
     <w:next w:val="BodyText"/>
@@ -1900,15 +1961,15 @@
     <w:pPr>
       <w:keepNext/>
       <w:keepLines/>
-      <w:spacing w:after="40" w:before="80"/>
+      <w:spacing w:before="80" w:after="40"/>
       <w:outlineLvl w:val="4"/>
     </w:pPr>
     <w:rPr>
-      <w:rFonts w:cstheme="majorBidi" w:eastAsiaTheme="majorEastAsia"/>
-      <w:color w:themeColor="accent1" w:themeShade="BF" w:val="0F4761"/>
-    </w:rPr>
-  </w:style>
-  <w:style w:styleId="Heading6" w:type="paragraph">
+      <w:rFonts w:eastAsiaTheme="majorEastAsia" w:cstheme="majorBidi"/>
+      <w:color w:val="0F4761" w:themeColor="accent1" w:themeShade="BF"/>
+    </w:rPr>
+  </w:style>
+  <w:style w:type="paragraph" w:styleId="Heading6">
     <w:name w:val="heading 6"/>
     <w:basedOn w:val="Normal"/>
     <w:next w:val="BodyText"/>
@@ -1921,17 +1982,17 @@
     <w:pPr>
       <w:keepNext/>
       <w:keepLines/>
-      <w:spacing w:after="0" w:before="40"/>
+      <w:spacing w:before="40" w:after="0"/>
       <w:outlineLvl w:val="5"/>
     </w:pPr>
     <w:rPr>
-      <w:rFonts w:cstheme="majorBidi" w:eastAsiaTheme="majorEastAsia"/>
+      <w:rFonts w:eastAsiaTheme="majorEastAsia" w:cstheme="majorBidi"/>
       <w:i/>
       <w:iCs/>
-      <w:color w:themeColor="text1" w:themeTint="A6" w:val="595959"/>
-    </w:rPr>
-  </w:style>
-  <w:style w:styleId="Heading7" w:type="paragraph">
+      <w:color w:val="595959" w:themeColor="text1" w:themeTint="A6"/>
+    </w:rPr>
+  </w:style>
+  <w:style w:type="paragraph" w:styleId="Heading7">
     <w:name w:val="heading 7"/>
     <w:basedOn w:val="Normal"/>
     <w:next w:val="BodyText"/>
@@ -1944,15 +2005,15 @@
     <w:pPr>
       <w:keepNext/>
       <w:keepLines/>
-      <w:spacing w:after="0" w:before="40"/>
+      <w:spacing w:before="40" w:after="0"/>
       <w:outlineLvl w:val="6"/>
     </w:pPr>
     <w:rPr>
-      <w:rFonts w:cstheme="majorBidi" w:eastAsiaTheme="majorEastAsia"/>
-      <w:color w:themeColor="text1" w:themeTint="A6" w:val="595959"/>
-    </w:rPr>
-  </w:style>
-  <w:style w:styleId="Heading8" w:type="paragraph">
+      <w:rFonts w:eastAsiaTheme="majorEastAsia" w:cstheme="majorBidi"/>
+      <w:color w:val="595959" w:themeColor="text1" w:themeTint="A6"/>
+    </w:rPr>
+  </w:style>
+  <w:style w:type="paragraph" w:styleId="Heading8">
     <w:name w:val="heading 8"/>
     <w:basedOn w:val="Normal"/>
     <w:next w:val="BodyText"/>
@@ -1969,13 +2030,13 @@
       <w:outlineLvl w:val="7"/>
     </w:pPr>
     <w:rPr>
-      <w:rFonts w:cstheme="majorBidi" w:eastAsiaTheme="majorEastAsia"/>
+      <w:rFonts w:eastAsiaTheme="majorEastAsia" w:cstheme="majorBidi"/>
       <w:i/>
       <w:iCs/>
-      <w:color w:themeColor="text1" w:themeTint="D8" w:val="272727"/>
-    </w:rPr>
-  </w:style>
-  <w:style w:styleId="Heading9" w:type="paragraph">
+      <w:color w:val="272727" w:themeColor="text1" w:themeTint="D8"/>
+    </w:rPr>
+  </w:style>
+  <w:style w:type="paragraph" w:styleId="Heading9">
     <w:name w:val="heading 9"/>
     <w:basedOn w:val="Normal"/>
     <w:next w:val="BodyText"/>
@@ -1992,24 +2053,202 @@
       <w:outlineLvl w:val="8"/>
     </w:pPr>
     <w:rPr>
-      <w:rFonts w:cstheme="majorBidi" w:eastAsiaTheme="majorEastAsia"/>
-      <w:color w:themeColor="text1" w:themeTint="D8" w:val="272727"/>
-    </w:rPr>
-  </w:style>
-  <w:style w:customStyle="1" w:styleId="Heading1Char" w:type="character">
+      <w:rFonts w:eastAsiaTheme="majorEastAsia" w:cstheme="majorBidi"/>
+      <w:color w:val="272727" w:themeColor="text1" w:themeTint="D8"/>
+    </w:rPr>
+  </w:style>
+  <w:style w:type="character" w:default="1" w:styleId="DefaultParagraphFont">
+    <w:name w:val="Default Paragraph Font"/>
+    <w:uiPriority w:val="1"/>
+    <w:semiHidden/>
+    <w:unhideWhenUsed/>
+  </w:style>
+  <w:style w:type="table" w:default="1" w:styleId="TableNormal">
+    <w:name w:val="Normal Table"/>
+    <w:uiPriority w:val="99"/>
+    <w:semiHidden/>
+    <w:unhideWhenUsed/>
+    <w:tblPr>
+      <w:tblInd w:w="0" w:type="dxa"/>
+      <w:tblCellMar>
+        <w:top w:w="0" w:type="dxa"/>
+        <w:left w:w="108" w:type="dxa"/>
+        <w:bottom w:w="0" w:type="dxa"/>
+        <w:right w:w="108" w:type="dxa"/>
+      </w:tblCellMar>
+    </w:tblPr>
+  </w:style>
+  <w:style w:type="numbering" w:default="1" w:styleId="NoList">
+    <w:name w:val="No List"/>
+    <w:uiPriority w:val="99"/>
+    <w:semiHidden/>
+    <w:unhideWhenUsed/>
+  </w:style>
+  <w:style w:type="paragraph" w:styleId="BodyText">
+    <w:name w:val="Body Text"/>
+    <w:basedOn w:val="Normal"/>
+    <w:qFormat/>
+    <w:pPr>
+      <w:spacing w:before="180" w:after="180"/>
+    </w:pPr>
+  </w:style>
+  <w:style w:type="paragraph" w:customStyle="1" w:styleId="FirstParagraph">
+    <w:name w:val="First Paragraph"/>
+    <w:basedOn w:val="BodyText"/>
+    <w:next w:val="BodyText"/>
+    <w:qFormat/>
+  </w:style>
+  <w:style w:type="paragraph" w:customStyle="1" w:styleId="Compact">
+    <w:name w:val="Compact"/>
+    <w:basedOn w:val="BodyText"/>
+    <w:qFormat/>
+    <w:pPr>
+      <w:spacing w:before="36" w:after="36"/>
+    </w:pPr>
+  </w:style>
+  <w:style w:type="paragraph" w:styleId="Title">
+    <w:name w:val="Title"/>
+    <w:basedOn w:val="Normal"/>
+    <w:next w:val="BodyText"/>
+    <w:link w:val="TitleChar"/>
+    <w:uiPriority w:val="10"/>
+    <w:qFormat/>
+    <w:rsid w:val="00A10FD9"/>
+    <w:pPr>
+      <w:spacing w:after="80"/>
+      <w:contextualSpacing/>
+      <w:jc w:val="center"/>
+    </w:pPr>
+    <w:rPr>
+      <w:rFonts w:asciiTheme="majorHAnsi" w:eastAsiaTheme="majorEastAsia" w:hAnsiTheme="majorHAnsi" w:cstheme="majorBidi"/>
+      <w:sz w:val="56"/>
+      <w:szCs w:val="56"/>
+    </w:rPr>
+  </w:style>
+  <w:style w:type="character" w:customStyle="1" w:styleId="TitleChar">
+    <w:name w:val="Title Char"/>
+    <w:basedOn w:val="DefaultParagraphFont"/>
+    <w:link w:val="Title"/>
+    <w:uiPriority w:val="10"/>
+    <w:rsid w:val="00A10FD9"/>
+    <w:rPr>
+      <w:rFonts w:asciiTheme="majorHAnsi" w:eastAsiaTheme="majorEastAsia" w:hAnsiTheme="majorHAnsi" w:cstheme="majorBidi"/>
+      <w:sz w:val="56"/>
+      <w:szCs w:val="56"/>
+    </w:rPr>
+  </w:style>
+  <w:style w:type="paragraph" w:styleId="Subtitle">
+    <w:name w:val="Subtitle"/>
+    <w:basedOn w:val="Title"/>
+    <w:next w:val="BodyText"/>
+    <w:link w:val="SubtitleChar"/>
+    <w:uiPriority w:val="11"/>
+    <w:qFormat/>
+    <w:rsid w:val="00A10FD9"/>
+    <w:pPr>
+      <w:numPr>
+        <w:ilvl w:val="1"/>
+      </w:numPr>
+    </w:pPr>
+    <w:rPr>
+      <w:spacing w:val="15"/>
+      <w:sz w:val="28"/>
+      <w:szCs w:val="28"/>
+    </w:rPr>
+  </w:style>
+  <w:style w:type="character" w:customStyle="1" w:styleId="SubtitleChar">
+    <w:name w:val="Subtitle Char"/>
+    <w:basedOn w:val="DefaultParagraphFont"/>
+    <w:link w:val="Subtitle"/>
+    <w:uiPriority w:val="11"/>
+    <w:rsid w:val="00A10FD9"/>
+    <w:rPr>
+      <w:rFonts w:eastAsiaTheme="majorEastAsia" w:cstheme="majorBidi"/>
+      <w:color w:val="595959" w:themeColor="text1" w:themeTint="A6"/>
+      <w:spacing w:val="15"/>
+      <w:sz w:val="28"/>
+      <w:szCs w:val="28"/>
+    </w:rPr>
+  </w:style>
+  <w:style w:type="paragraph" w:customStyle="1" w:styleId="Author">
+    <w:name w:val="Author"/>
+    <w:basedOn w:val="Title"/>
+    <w:next w:val="BodyText"/>
+    <w:qFormat/>
+    <w:pPr>
+      <w:keepNext/>
+      <w:keepLines/>
+    </w:pPr>
+    <w:rPr>
+      <w:sz w:val="24"/>
+      <w:szCs w:val="24"/>
+    </w:rPr>
+  </w:style>
+  <w:style w:type="paragraph" w:styleId="Date">
+    <w:name w:val="Date"/>
+    <w:basedOn w:val="Title"/>
+    <w:next w:val="BodyText"/>
+    <w:qFormat/>
+    <w:pPr>
+      <w:keepNext/>
+      <w:keepLines/>
+    </w:pPr>
+    <w:rPr>
+      <w:sz w:val="24"/>
+      <w:szCs w:val="24"/>
+    </w:rPr>
+  </w:style>
+  <w:style w:type="paragraph" w:customStyle="1" w:styleId="AbstractTitle">
+    <w:name w:val="Abstract Title"/>
+    <w:basedOn w:val="Normal"/>
+    <w:next w:val="Abstract"/>
+    <w:qFormat/>
+    <w:pPr>
+      <w:keepNext/>
+      <w:keepLines/>
+      <w:spacing w:before="300" w:after="0"/>
+      <w:jc w:val="center"/>
+    </w:pPr>
+    <w:rPr>
+      <w:b/>
+      <w:sz w:val="20"/>
+      <w:szCs w:val="20"/>
+    </w:rPr>
+  </w:style>
+  <w:style w:type="paragraph" w:customStyle="1" w:styleId="Abstract">
+    <w:name w:val="Abstract"/>
+    <w:basedOn w:val="Normal"/>
+    <w:next w:val="BodyText"/>
+    <w:qFormat/>
+    <w:pPr>
+      <w:keepNext/>
+      <w:keepLines/>
+      <w:spacing w:before="100" w:after="300"/>
+    </w:pPr>
+    <w:rPr>
+      <w:sz w:val="20"/>
+      <w:szCs w:val="20"/>
+    </w:rPr>
+  </w:style>
+  <w:style w:type="paragraph" w:styleId="Bibliography">
+    <w:name w:val="Bibliography"/>
+    <w:basedOn w:val="Normal"/>
+    <w:qFormat/>
+  </w:style>
+  <w:style w:type="character" w:customStyle="1" w:styleId="Heading1Char">
     <w:name w:val="Heading 1 Char"/>
     <w:basedOn w:val="DefaultParagraphFont"/>
     <w:link w:val="Heading1"/>
     <w:uiPriority w:val="9"/>
     <w:rsid w:val="00A10FD9"/>
     <w:rPr>
-      <w:rFonts w:asciiTheme="majorHAnsi" w:cstheme="majorBidi" w:eastAsiaTheme="majorEastAsia" w:hAnsiTheme="majorHAnsi"/>
-      <w:color w:themeColor="accent1" w:themeShade="BF" w:val="0F4761"/>
+      <w:rFonts w:asciiTheme="majorHAnsi" w:eastAsiaTheme="majorEastAsia" w:hAnsiTheme="majorHAnsi" w:cstheme="majorBidi"/>
+      <w:color w:val="0F4761" w:themeColor="accent1" w:themeShade="BF"/>
       <w:sz w:val="40"/>
       <w:szCs w:val="40"/>
     </w:rPr>
   </w:style>
-  <w:style w:customStyle="1" w:styleId="Heading2Char" w:type="character">
+  <w:style w:type="character" w:customStyle="1" w:styleId="Heading2Char">
     <w:name w:val="Heading 2 Char"/>
     <w:basedOn w:val="DefaultParagraphFont"/>
     <w:link w:val="Heading2"/>
@@ -2017,13 +2256,13 @@
     <w:semiHidden/>
     <w:rsid w:val="00A10FD9"/>
     <w:rPr>
-      <w:rFonts w:asciiTheme="majorHAnsi" w:cstheme="majorBidi" w:eastAsiaTheme="majorEastAsia" w:hAnsiTheme="majorHAnsi"/>
-      <w:color w:themeColor="accent1" w:themeShade="BF" w:val="0F4761"/>
+      <w:rFonts w:asciiTheme="majorHAnsi" w:eastAsiaTheme="majorEastAsia" w:hAnsiTheme="majorHAnsi" w:cstheme="majorBidi"/>
+      <w:color w:val="0F4761" w:themeColor="accent1" w:themeShade="BF"/>
       <w:sz w:val="32"/>
       <w:szCs w:val="32"/>
     </w:rPr>
   </w:style>
-  <w:style w:customStyle="1" w:styleId="Heading3Char" w:type="character">
+  <w:style w:type="character" w:customStyle="1" w:styleId="Heading3Char">
     <w:name w:val="Heading 3 Char"/>
     <w:basedOn w:val="DefaultParagraphFont"/>
     <w:link w:val="Heading3"/>
@@ -2031,13 +2270,13 @@
     <w:semiHidden/>
     <w:rsid w:val="00A10FD9"/>
     <w:rPr>
-      <w:rFonts w:cstheme="majorBidi" w:eastAsiaTheme="majorEastAsia"/>
-      <w:color w:themeColor="accent1" w:themeShade="BF" w:val="0F4761"/>
+      <w:rFonts w:eastAsiaTheme="majorEastAsia" w:cstheme="majorBidi"/>
+      <w:color w:val="0F4761" w:themeColor="accent1" w:themeShade="BF"/>
       <w:sz w:val="28"/>
       <w:szCs w:val="28"/>
     </w:rPr>
   </w:style>
-  <w:style w:customStyle="1" w:styleId="Heading4Char" w:type="character">
+  <w:style w:type="character" w:customStyle="1" w:styleId="Heading4Char">
     <w:name w:val="Heading 4 Char"/>
     <w:basedOn w:val="DefaultParagraphFont"/>
     <w:link w:val="Heading4"/>
@@ -2045,13 +2284,13 @@
     <w:semiHidden/>
     <w:rsid w:val="00A10FD9"/>
     <w:rPr>
-      <w:rFonts w:cstheme="majorBidi" w:eastAsiaTheme="majorEastAsia"/>
+      <w:rFonts w:eastAsiaTheme="majorEastAsia" w:cstheme="majorBidi"/>
       <w:i/>
       <w:iCs/>
-      <w:color w:themeColor="accent1" w:themeShade="BF" w:val="0F4761"/>
-    </w:rPr>
-  </w:style>
-  <w:style w:customStyle="1" w:styleId="Heading5Char" w:type="character">
+      <w:color w:val="0F4761" w:themeColor="accent1" w:themeShade="BF"/>
+    </w:rPr>
+  </w:style>
+  <w:style w:type="character" w:customStyle="1" w:styleId="Heading5Char">
     <w:name w:val="Heading 5 Char"/>
     <w:basedOn w:val="DefaultParagraphFont"/>
     <w:link w:val="Heading5"/>
@@ -2059,11 +2298,11 @@
     <w:semiHidden/>
     <w:rsid w:val="00A10FD9"/>
     <w:rPr>
-      <w:rFonts w:cstheme="majorBidi" w:eastAsiaTheme="majorEastAsia"/>
-      <w:color w:themeColor="accent1" w:themeShade="BF" w:val="0F4761"/>
-    </w:rPr>
-  </w:style>
-  <w:style w:customStyle="1" w:styleId="Heading6Char" w:type="character">
+      <w:rFonts w:eastAsiaTheme="majorEastAsia" w:cstheme="majorBidi"/>
+      <w:color w:val="0F4761" w:themeColor="accent1" w:themeShade="BF"/>
+    </w:rPr>
+  </w:style>
+  <w:style w:type="character" w:customStyle="1" w:styleId="Heading6Char">
     <w:name w:val="Heading 6 Char"/>
     <w:basedOn w:val="DefaultParagraphFont"/>
     <w:link w:val="Heading6"/>
@@ -2071,13 +2310,13 @@
     <w:semiHidden/>
     <w:rsid w:val="00A10FD9"/>
     <w:rPr>
-      <w:rFonts w:cstheme="majorBidi" w:eastAsiaTheme="majorEastAsia"/>
+      <w:rFonts w:eastAsiaTheme="majorEastAsia" w:cstheme="majorBidi"/>
       <w:i/>
       <w:iCs/>
-      <w:color w:themeColor="text1" w:themeTint="A6" w:val="595959"/>
-    </w:rPr>
-  </w:style>
-  <w:style w:customStyle="1" w:styleId="Heading7Char" w:type="character">
+      <w:color w:val="595959" w:themeColor="text1" w:themeTint="A6"/>
+    </w:rPr>
+  </w:style>
+  <w:style w:type="character" w:customStyle="1" w:styleId="Heading7Char">
     <w:name w:val="Heading 7 Char"/>
     <w:basedOn w:val="DefaultParagraphFont"/>
     <w:link w:val="Heading7"/>
@@ -2085,11 +2324,11 @@
     <w:semiHidden/>
     <w:rsid w:val="00A10FD9"/>
     <w:rPr>
-      <w:rFonts w:cstheme="majorBidi" w:eastAsiaTheme="majorEastAsia"/>
-      <w:color w:themeColor="text1" w:themeTint="A6" w:val="595959"/>
-    </w:rPr>
-  </w:style>
-  <w:style w:customStyle="1" w:styleId="Heading8Char" w:type="character">
+      <w:rFonts w:eastAsiaTheme="majorEastAsia" w:cstheme="majorBidi"/>
+      <w:color w:val="595959" w:themeColor="text1" w:themeTint="A6"/>
+    </w:rPr>
+  </w:style>
+  <w:style w:type="character" w:customStyle="1" w:styleId="Heading8Char">
     <w:name w:val="Heading 8 Char"/>
     <w:basedOn w:val="DefaultParagraphFont"/>
     <w:link w:val="Heading8"/>
@@ -2097,13 +2336,13 @@
     <w:semiHidden/>
     <w:rsid w:val="00A10FD9"/>
     <w:rPr>
-      <w:rFonts w:cstheme="majorBidi" w:eastAsiaTheme="majorEastAsia"/>
+      <w:rFonts w:eastAsiaTheme="majorEastAsia" w:cstheme="majorBidi"/>
       <w:i/>
       <w:iCs/>
-      <w:color w:themeColor="text1" w:themeTint="D8" w:val="272727"/>
-    </w:rPr>
-  </w:style>
-  <w:style w:customStyle="1" w:styleId="Heading9Char" w:type="character">
+      <w:color w:val="272727" w:themeColor="text1" w:themeTint="D8"/>
+    </w:rPr>
+  </w:style>
+  <w:style w:type="character" w:customStyle="1" w:styleId="Heading9Char">
     <w:name w:val="Heading 9 Char"/>
     <w:basedOn w:val="DefaultParagraphFont"/>
     <w:link w:val="Heading9"/>
@@ -2111,11 +2350,11 @@
     <w:semiHidden/>
     <w:rsid w:val="00A10FD9"/>
     <w:rPr>
-      <w:rFonts w:cstheme="majorBidi" w:eastAsiaTheme="majorEastAsia"/>
-      <w:color w:themeColor="text1" w:themeTint="D8" w:val="272727"/>
-    </w:rPr>
-  </w:style>
-  <w:style w:styleId="BlockText" w:type="paragraph">
+      <w:rFonts w:eastAsiaTheme="majorEastAsia" w:cstheme="majorBidi"/>
+      <w:color w:val="272727" w:themeColor="text1" w:themeTint="D8"/>
+    </w:rPr>
+  </w:style>
+  <w:style w:type="paragraph" w:styleId="BlockText">
     <w:name w:val="Block Text"/>
     <w:basedOn w:val="BodyText"/>
     <w:next w:val="BodyText"/>
@@ -2123,19 +2362,18 @@
     <w:unhideWhenUsed/>
     <w:qFormat/>
     <w:pPr>
-      <w:spacing w:after="100" w:before="100"/>
-      <w:ind w:firstLine="0" w:left="480" w:right="480"/>
+      <w:spacing w:before="100" w:after="100"/>
+      <w:ind w:left="480" w:right="480"/>
     </w:pPr>
   </w:style>
-  <w:style w:styleId="FootnoteText" w:type="paragraph">
-    <w:name w:val="Footnote Text"/>
+  <w:style w:type="paragraph" w:styleId="FootnoteText">
+    <w:name w:val="footnote text"/>
     <w:basedOn w:val="Normal"/>
-    <w:next w:val="FootnoteText"/>
     <w:uiPriority w:val="9"/>
     <w:unhideWhenUsed/>
     <w:qFormat/>
   </w:style>
-  <w:style w:styleId="FootnoteBlockText" w:type="paragraph">
+  <w:style w:type="paragraph" w:customStyle="1" w:styleId="FootnoteBlockText">
     <w:name w:val="Footnote Block Text"/>
     <w:basedOn w:val="FootnoteText"/>
     <w:next w:val="FootnoteText"/>
@@ -2143,47 +2381,40 @@
     <w:unhideWhenUsed/>
     <w:qFormat/>
     <w:pPr>
-      <w:spacing w:after="100" w:before="100"/>
-      <w:ind w:firstLine="0" w:left="480" w:right="480"/>
+      <w:spacing w:before="100" w:after="100"/>
+      <w:ind w:left="480" w:right="480"/>
     </w:pPr>
   </w:style>
-  <w:style w:default="1" w:styleId="DefaultParagraphFont" w:type="character">
-    <w:name w:val="Default Paragraph Font"/>
-    <w:semiHidden/>
-    <w:unhideWhenUsed/>
-  </w:style>
-  <w:style w:default="1" w:styleId="Table" w:type="table">
+  <w:style w:type="table" w:customStyle="1" w:styleId="Table">
     <w:name w:val="Table"/>
-    <w:basedOn w:val="TableNormal"/>
     <w:semiHidden/>
     <w:unhideWhenUsed/>
     <w:qFormat/>
     <w:tblPr>
-      <w:tblInd w:type="dxa" w:w="0"/>
+      <w:tblInd w:w="0" w:type="dxa"/>
       <w:tblCellMar>
-        <w:top w:type="dxa" w:w="0"/>
-        <w:left w:type="dxa" w:w="108"/>
-        <w:bottom w:type="dxa" w:w="0"/>
-        <w:right w:type="dxa" w:w="108"/>
+        <w:top w:w="0" w:type="dxa"/>
+        <w:left w:w="108" w:type="dxa"/>
+        <w:bottom w:w="0" w:type="dxa"/>
+        <w:right w:w="108" w:type="dxa"/>
       </w:tblCellMar>
     </w:tblPr>
     <w:tblStylePr w:type="firstRow">
       <w:tblPr>
         <w:jc w:val="left"/>
-        <w:tblInd w:type="dxa" w:w="0"/>
       </w:tblPr>
       <w:trPr>
         <w:jc w:val="left"/>
       </w:trPr>
       <w:tcPr>
         <w:tcBorders>
-          <w:bottom w:val="single"/>
+          <w:bottom w:val="single" w:sz="0" w:space="0" w:color="auto"/>
         </w:tcBorders>
         <w:vAlign w:val="bottom"/>
       </w:tcPr>
     </w:tblStylePr>
   </w:style>
-  <w:style w:customStyle="1" w:styleId="DefinitionTerm" w:type="paragraph">
+  <w:style w:type="paragraph" w:customStyle="1" w:styleId="DefinitionTerm">
     <w:name w:val="Definition Term"/>
     <w:basedOn w:val="Normal"/>
     <w:next w:val="Definition"/>
@@ -2196,75 +2427,76 @@
       <w:b/>
     </w:rPr>
   </w:style>
-  <w:style w:customStyle="1" w:styleId="Definition" w:type="paragraph">
+  <w:style w:type="paragraph" w:customStyle="1" w:styleId="Definition">
     <w:name w:val="Definition"/>
     <w:basedOn w:val="Normal"/>
   </w:style>
-  <w:style w:styleId="Caption" w:type="paragraph">
-    <w:name w:val="Caption"/>
+  <w:style w:type="paragraph" w:styleId="Caption">
+    <w:name w:val="caption"/>
     <w:basedOn w:val="Normal"/>
-    <w:link w:val="BodyTextChar"/>
+    <w:link w:val="CaptionChar"/>
     <w:pPr>
-      <w:spacing w:after="120" w:before="0"/>
+      <w:spacing w:after="120"/>
     </w:pPr>
     <w:rPr>
       <w:i/>
     </w:rPr>
   </w:style>
-  <w:style w:customStyle="1" w:styleId="TableCaption" w:type="paragraph">
+  <w:style w:type="paragraph" w:customStyle="1" w:styleId="TableCaption">
     <w:name w:val="Table Caption"/>
     <w:basedOn w:val="Caption"/>
     <w:pPr>
       <w:keepNext/>
     </w:pPr>
   </w:style>
-  <w:style w:customStyle="1" w:styleId="ImageCaption" w:type="paragraph">
+  <w:style w:type="paragraph" w:customStyle="1" w:styleId="ImageCaption">
     <w:name w:val="Image Caption"/>
     <w:basedOn w:val="Caption"/>
   </w:style>
-  <w:style w:customStyle="1" w:styleId="Figure" w:type="paragraph">
+  <w:style w:type="paragraph" w:customStyle="1" w:styleId="Figure">
     <w:name w:val="Figure"/>
     <w:basedOn w:val="Normal"/>
   </w:style>
-  <w:style w:customStyle="1" w:styleId="CaptionedFigure" w:type="paragraph">
+  <w:style w:type="paragraph" w:customStyle="1" w:styleId="CaptionedFigure">
     <w:name w:val="Captioned Figure"/>
     <w:basedOn w:val="Figure"/>
     <w:pPr>
       <w:keepNext/>
     </w:pPr>
   </w:style>
-  <w:style w:customStyle="1" w:styleId="BodyTextChar" w:type="character">
-    <w:name w:val="Body Text Char"/>
+  <w:style w:type="character" w:customStyle="1" w:styleId="CaptionChar">
+    <w:name w:val="Caption Char"/>
     <w:basedOn w:val="DefaultParagraphFont"/>
-    <w:link w:val="BodyText"/>
-  </w:style>
-  <w:style w:customStyle="1" w:styleId="VerbatimChar" w:type="character">
+    <w:link w:val="Caption"/>
+  </w:style>
+  <w:style w:type="character" w:customStyle="1" w:styleId="VerbatimChar">
     <w:name w:val="Verbatim Char"/>
-    <w:basedOn w:val="BodyTextChar"/>
+    <w:basedOn w:val="CaptionChar"/>
+    <w:link w:val="SourceCode"/>
     <w:rPr>
       <w:rFonts w:ascii="Consolas" w:hAnsi="Consolas"/>
       <w:sz w:val="22"/>
     </w:rPr>
   </w:style>
-  <w:style w:customStyle="1" w:styleId="SectionNumber" w:type="character">
+  <w:style w:type="character" w:customStyle="1" w:styleId="SectionNumber">
     <w:name w:val="Section Number"/>
-    <w:basedOn w:val="BodyTextChar"/>
-  </w:style>
-  <w:style w:styleId="FootnoteReference" w:type="character">
-    <w:name w:val="Footnote Reference"/>
-    <w:basedOn w:val="BodyTextChar"/>
+    <w:basedOn w:val="CaptionChar"/>
+  </w:style>
+  <w:style w:type="character" w:styleId="FootnoteReference">
+    <w:name w:val="footnote reference"/>
+    <w:basedOn w:val="CaptionChar"/>
     <w:rPr>
       <w:vertAlign w:val="superscript"/>
     </w:rPr>
   </w:style>
-  <w:style w:styleId="Hyperlink" w:type="character">
+  <w:style w:type="character" w:styleId="Hyperlink">
     <w:name w:val="Hyperlink"/>
-    <w:basedOn w:val="BodyTextChar"/>
-    <w:rPr>
-      <w:color w:themeColor="accent1" w:val="4F81BD"/>
-    </w:rPr>
-  </w:style>
-  <w:style w:styleId="TOCHeading" w:type="paragraph">
+    <w:basedOn w:val="CaptionChar"/>
+    <w:rPr>
+      <w:color w:val="156082" w:themeColor="accent1"/>
+    </w:rPr>
+  </w:style>
+  <w:style w:type="paragraph" w:styleId="TOCHeading">
     <w:name w:val="TOC Heading"/>
     <w:basedOn w:val="Heading1"/>
     <w:next w:val="BodyText"/>
@@ -2275,274 +2507,339 @@
       <w:spacing w:before="240" w:line="259" w:lineRule="auto"/>
       <w:outlineLvl w:val="9"/>
     </w:pPr>
-    <w:rPr>
-      <w:rFonts w:asciiTheme="majorHAnsi" w:cstheme="majorBidi" w:eastAsiaTheme="majorEastAsia" w:hAnsiTheme="majorHAnsi"/>
-      <w:b w:val="0"/>
-      <w:bCs w:val="0"/>
-      <w:color w:themeColor="accent1" w:themeShade="BF" w:val="365F91"/>
-    </w:rPr>
   </w:style>
   <w:style w:type="paragraph" w:customStyle="1" w:styleId="SourceCode">
     <w:name w:val="Source Code"/>
     <w:basedOn w:val="Normal"/>
     <w:link w:val="VerbatimChar"/>
     <w:pPr>
-      <w:wordWrap w:val="off"/>
-      <w:shd w:val="clear" w:fill="f1f3f5"/>
+      <w:shd w:val="clear" w:color="auto" w:fill="F1F3F5"/>
+      <w:wordWrap w:val="0"/>
     </w:pPr>
   </w:style>
   <w:style w:type="character" w:customStyle="1" w:styleId="KeywordTok">
     <w:name w:val="KeywordTok"/>
     <w:basedOn w:val="VerbatimChar"/>
     <w:rPr>
+      <w:rFonts w:ascii="Consolas" w:hAnsi="Consolas"/>
       <w:b/>
-      <w:color w:val="003b4f"/>
-      <w:shd w:val="clear" w:fill="f1f3f5"/>
+      <w:color w:val="003B4F"/>
+      <w:sz w:val="22"/>
+      <w:shd w:val="clear" w:color="auto" w:fill="F1F3F5"/>
     </w:rPr>
   </w:style>
   <w:style w:type="character" w:customStyle="1" w:styleId="DataTypeTok">
     <w:name w:val="DataTypeTok"/>
     <w:basedOn w:val="VerbatimChar"/>
     <w:rPr>
-      <w:color w:val="ad0000"/>
-      <w:shd w:val="clear" w:fill="f1f3f5"/>
+      <w:rFonts w:ascii="Consolas" w:hAnsi="Consolas"/>
+      <w:color w:val="AD0000"/>
+      <w:sz w:val="22"/>
+      <w:shd w:val="clear" w:color="auto" w:fill="F1F3F5"/>
     </w:rPr>
   </w:style>
   <w:style w:type="character" w:customStyle="1" w:styleId="DecValTok">
     <w:name w:val="DecValTok"/>
     <w:basedOn w:val="VerbatimChar"/>
     <w:rPr>
-      <w:color w:val="ad0000"/>
-      <w:shd w:val="clear" w:fill="f1f3f5"/>
+      <w:rFonts w:ascii="Consolas" w:hAnsi="Consolas"/>
+      <w:color w:val="AD0000"/>
+      <w:sz w:val="22"/>
+      <w:shd w:val="clear" w:color="auto" w:fill="F1F3F5"/>
     </w:rPr>
   </w:style>
   <w:style w:type="character" w:customStyle="1" w:styleId="BaseNTok">
     <w:name w:val="BaseNTok"/>
     <w:basedOn w:val="VerbatimChar"/>
     <w:rPr>
-      <w:color w:val="ad0000"/>
-      <w:shd w:val="clear" w:fill="f1f3f5"/>
+      <w:rFonts w:ascii="Consolas" w:hAnsi="Consolas"/>
+      <w:color w:val="AD0000"/>
+      <w:sz w:val="22"/>
+      <w:shd w:val="clear" w:color="auto" w:fill="F1F3F5"/>
     </w:rPr>
   </w:style>
   <w:style w:type="character" w:customStyle="1" w:styleId="FloatTok">
     <w:name w:val="FloatTok"/>
     <w:basedOn w:val="VerbatimChar"/>
     <w:rPr>
-      <w:color w:val="ad0000"/>
-      <w:shd w:val="clear" w:fill="f1f3f5"/>
+      <w:rFonts w:ascii="Consolas" w:hAnsi="Consolas"/>
+      <w:color w:val="AD0000"/>
+      <w:sz w:val="22"/>
+      <w:shd w:val="clear" w:color="auto" w:fill="F1F3F5"/>
     </w:rPr>
   </w:style>
   <w:style w:type="character" w:customStyle="1" w:styleId="ConstantTok">
     <w:name w:val="ConstantTok"/>
     <w:basedOn w:val="VerbatimChar"/>
     <w:rPr>
-      <w:color w:val="8f5902"/>
-      <w:shd w:val="clear" w:fill="f1f3f5"/>
+      <w:rFonts w:ascii="Consolas" w:hAnsi="Consolas"/>
+      <w:color w:val="8F5902"/>
+      <w:sz w:val="22"/>
+      <w:shd w:val="clear" w:color="auto" w:fill="F1F3F5"/>
     </w:rPr>
   </w:style>
   <w:style w:type="character" w:customStyle="1" w:styleId="CharTok">
     <w:name w:val="CharTok"/>
     <w:basedOn w:val="VerbatimChar"/>
     <w:rPr>
-      <w:color w:val="20794d"/>
-      <w:shd w:val="clear" w:fill="f1f3f5"/>
+      <w:rFonts w:ascii="Consolas" w:hAnsi="Consolas"/>
+      <w:color w:val="20794D"/>
+      <w:sz w:val="22"/>
+      <w:shd w:val="clear" w:color="auto" w:fill="F1F3F5"/>
     </w:rPr>
   </w:style>
   <w:style w:type="character" w:customStyle="1" w:styleId="SpecialCharTok">
     <w:name w:val="SpecialCharTok"/>
     <w:basedOn w:val="VerbatimChar"/>
     <w:rPr>
-      <w:color w:val="5e5e5e"/>
-      <w:shd w:val="clear" w:fill="f1f3f5"/>
+      <w:rFonts w:ascii="Consolas" w:hAnsi="Consolas"/>
+      <w:color w:val="5E5E5E"/>
+      <w:sz w:val="22"/>
+      <w:shd w:val="clear" w:color="auto" w:fill="F1F3F5"/>
     </w:rPr>
   </w:style>
   <w:style w:type="character" w:customStyle="1" w:styleId="StringTok">
     <w:name w:val="StringTok"/>
     <w:basedOn w:val="VerbatimChar"/>
     <w:rPr>
-      <w:color w:val="20794d"/>
-      <w:shd w:val="clear" w:fill="f1f3f5"/>
+      <w:rFonts w:ascii="Consolas" w:hAnsi="Consolas"/>
+      <w:color w:val="20794D"/>
+      <w:sz w:val="22"/>
+      <w:shd w:val="clear" w:color="auto" w:fill="F1F3F5"/>
     </w:rPr>
   </w:style>
   <w:style w:type="character" w:customStyle="1" w:styleId="VerbatimStringTok">
     <w:name w:val="VerbatimStringTok"/>
     <w:basedOn w:val="VerbatimChar"/>
     <w:rPr>
-      <w:color w:val="20794d"/>
-      <w:shd w:val="clear" w:fill="f1f3f5"/>
+      <w:rFonts w:ascii="Consolas" w:hAnsi="Consolas"/>
+      <w:color w:val="20794D"/>
+      <w:sz w:val="22"/>
+      <w:shd w:val="clear" w:color="auto" w:fill="F1F3F5"/>
     </w:rPr>
   </w:style>
   <w:style w:type="character" w:customStyle="1" w:styleId="SpecialStringTok">
     <w:name w:val="SpecialStringTok"/>
     <w:basedOn w:val="VerbatimChar"/>
     <w:rPr>
-      <w:color w:val="20794d"/>
-      <w:shd w:val="clear" w:fill="f1f3f5"/>
+      <w:rFonts w:ascii="Consolas" w:hAnsi="Consolas"/>
+      <w:color w:val="20794D"/>
+      <w:sz w:val="22"/>
+      <w:shd w:val="clear" w:color="auto" w:fill="F1F3F5"/>
     </w:rPr>
   </w:style>
   <w:style w:type="character" w:customStyle="1" w:styleId="ImportTok">
     <w:name w:val="ImportTok"/>
     <w:basedOn w:val="VerbatimChar"/>
     <w:rPr>
-      <w:color w:val="00769e"/>
-      <w:shd w:val="clear" w:fill="f1f3f5"/>
+      <w:rFonts w:ascii="Consolas" w:hAnsi="Consolas"/>
+      <w:color w:val="00769E"/>
+      <w:sz w:val="22"/>
+      <w:shd w:val="clear" w:color="auto" w:fill="F1F3F5"/>
     </w:rPr>
   </w:style>
   <w:style w:type="character" w:customStyle="1" w:styleId="CommentTok">
     <w:name w:val="CommentTok"/>
     <w:basedOn w:val="VerbatimChar"/>
     <w:rPr>
-      <w:color w:val="5e5e5e"/>
-      <w:shd w:val="clear" w:fill="f1f3f5"/>
+      <w:rFonts w:ascii="Consolas" w:hAnsi="Consolas"/>
+      <w:color w:val="5E5E5E"/>
+      <w:sz w:val="22"/>
+      <w:shd w:val="clear" w:color="auto" w:fill="F1F3F5"/>
     </w:rPr>
   </w:style>
   <w:style w:type="character" w:customStyle="1" w:styleId="DocumentationTok">
     <w:name w:val="DocumentationTok"/>
     <w:basedOn w:val="VerbatimChar"/>
     <w:rPr>
+      <w:rFonts w:ascii="Consolas" w:hAnsi="Consolas"/>
       <w:i/>
-      <w:color w:val="5e5e5e"/>
-      <w:shd w:val="clear" w:fill="f1f3f5"/>
+      <w:color w:val="5E5E5E"/>
+      <w:sz w:val="22"/>
+      <w:shd w:val="clear" w:color="auto" w:fill="F1F3F5"/>
     </w:rPr>
   </w:style>
   <w:style w:type="character" w:customStyle="1" w:styleId="AnnotationTok">
     <w:name w:val="AnnotationTok"/>
     <w:basedOn w:val="VerbatimChar"/>
     <w:rPr>
-      <w:color w:val="5e5e5e"/>
-      <w:shd w:val="clear" w:fill="f1f3f5"/>
+      <w:rFonts w:ascii="Consolas" w:hAnsi="Consolas"/>
+      <w:color w:val="5E5E5E"/>
+      <w:sz w:val="22"/>
+      <w:shd w:val="clear" w:color="auto" w:fill="F1F3F5"/>
     </w:rPr>
   </w:style>
   <w:style w:type="character" w:customStyle="1" w:styleId="CommentVarTok">
     <w:name w:val="CommentVarTok"/>
     <w:basedOn w:val="VerbatimChar"/>
     <w:rPr>
+      <w:rFonts w:ascii="Consolas" w:hAnsi="Consolas"/>
       <w:i/>
-      <w:color w:val="5e5e5e"/>
-      <w:shd w:val="clear" w:fill="f1f3f5"/>
+      <w:color w:val="5E5E5E"/>
+      <w:sz w:val="22"/>
+      <w:shd w:val="clear" w:color="auto" w:fill="F1F3F5"/>
     </w:rPr>
   </w:style>
   <w:style w:type="character" w:customStyle="1" w:styleId="OtherTok">
     <w:name w:val="OtherTok"/>
     <w:basedOn w:val="VerbatimChar"/>
     <w:rPr>
-      <w:color w:val="003b4f"/>
-      <w:shd w:val="clear" w:fill="f1f3f5"/>
+      <w:rFonts w:ascii="Consolas" w:hAnsi="Consolas"/>
+      <w:color w:val="003B4F"/>
+      <w:sz w:val="22"/>
+      <w:shd w:val="clear" w:color="auto" w:fill="F1F3F5"/>
     </w:rPr>
   </w:style>
   <w:style w:type="character" w:customStyle="1" w:styleId="FunctionTok">
     <w:name w:val="FunctionTok"/>
     <w:basedOn w:val="VerbatimChar"/>
     <w:rPr>
-      <w:color w:val="4758ab"/>
-      <w:shd w:val="clear" w:fill="f1f3f5"/>
+      <w:rFonts w:ascii="Consolas" w:hAnsi="Consolas"/>
+      <w:color w:val="4758AB"/>
+      <w:sz w:val="22"/>
+      <w:shd w:val="clear" w:color="auto" w:fill="F1F3F5"/>
     </w:rPr>
   </w:style>
   <w:style w:type="character" w:customStyle="1" w:styleId="VariableTok">
     <w:name w:val="VariableTok"/>
     <w:basedOn w:val="VerbatimChar"/>
     <w:rPr>
+      <w:rFonts w:ascii="Consolas" w:hAnsi="Consolas"/>
       <w:color w:val="111111"/>
-      <w:shd w:val="clear" w:fill="f1f3f5"/>
+      <w:sz w:val="22"/>
+      <w:shd w:val="clear" w:color="auto" w:fill="F1F3F5"/>
     </w:rPr>
   </w:style>
   <w:style w:type="character" w:customStyle="1" w:styleId="ControlFlowTok">
     <w:name w:val="ControlFlowTok"/>
     <w:basedOn w:val="VerbatimChar"/>
     <w:rPr>
+      <w:rFonts w:ascii="Consolas" w:hAnsi="Consolas"/>
       <w:b/>
-      <w:color w:val="003b4f"/>
-      <w:shd w:val="clear" w:fill="f1f3f5"/>
+      <w:color w:val="003B4F"/>
+      <w:sz w:val="22"/>
+      <w:shd w:val="clear" w:color="auto" w:fill="F1F3F5"/>
     </w:rPr>
   </w:style>
   <w:style w:type="character" w:customStyle="1" w:styleId="OperatorTok">
     <w:name w:val="OperatorTok"/>
     <w:basedOn w:val="VerbatimChar"/>
     <w:rPr>
-      <w:color w:val="5e5e5e"/>
-      <w:shd w:val="clear" w:fill="f1f3f5"/>
+      <w:rFonts w:ascii="Consolas" w:hAnsi="Consolas"/>
+      <w:color w:val="5E5E5E"/>
+      <w:sz w:val="22"/>
+      <w:shd w:val="clear" w:color="auto" w:fill="F1F3F5"/>
     </w:rPr>
   </w:style>
   <w:style w:type="character" w:customStyle="1" w:styleId="BuiltInTok">
     <w:name w:val="BuiltInTok"/>
     <w:basedOn w:val="VerbatimChar"/>
     <w:rPr>
-      <w:color w:val="003b4f"/>
-      <w:shd w:val="clear" w:fill="f1f3f5"/>
+      <w:rFonts w:ascii="Consolas" w:hAnsi="Consolas"/>
+      <w:color w:val="003B4F"/>
+      <w:sz w:val="22"/>
+      <w:shd w:val="clear" w:color="auto" w:fill="F1F3F5"/>
     </w:rPr>
   </w:style>
   <w:style w:type="character" w:customStyle="1" w:styleId="ExtensionTok">
     <w:name w:val="ExtensionTok"/>
     <w:basedOn w:val="VerbatimChar"/>
     <w:rPr>
-      <w:color w:val="003b4f"/>
-      <w:shd w:val="clear" w:fill="f1f3f5"/>
+      <w:rFonts w:ascii="Consolas" w:hAnsi="Consolas"/>
+      <w:color w:val="003B4F"/>
+      <w:sz w:val="22"/>
+      <w:shd w:val="clear" w:color="auto" w:fill="F1F3F5"/>
     </w:rPr>
   </w:style>
   <w:style w:type="character" w:customStyle="1" w:styleId="PreprocessorTok">
     <w:name w:val="PreprocessorTok"/>
     <w:basedOn w:val="VerbatimChar"/>
     <w:rPr>
-      <w:color w:val="ad0000"/>
-      <w:shd w:val="clear" w:fill="f1f3f5"/>
+      <w:rFonts w:ascii="Consolas" w:hAnsi="Consolas"/>
+      <w:color w:val="AD0000"/>
+      <w:sz w:val="22"/>
+      <w:shd w:val="clear" w:color="auto" w:fill="F1F3F5"/>
     </w:rPr>
   </w:style>
   <w:style w:type="character" w:customStyle="1" w:styleId="AttributeTok">
     <w:name w:val="AttributeTok"/>
     <w:basedOn w:val="VerbatimChar"/>
     <w:rPr>
+      <w:rFonts w:ascii="Consolas" w:hAnsi="Consolas"/>
       <w:color w:val="657422"/>
-      <w:shd w:val="clear" w:fill="f1f3f5"/>
+      <w:sz w:val="22"/>
+      <w:shd w:val="clear" w:color="auto" w:fill="F1F3F5"/>
     </w:rPr>
   </w:style>
   <w:style w:type="character" w:customStyle="1" w:styleId="RegionMarkerTok">
     <w:name w:val="RegionMarkerTok"/>
     <w:basedOn w:val="VerbatimChar"/>
     <w:rPr>
-      <w:color w:val="003b4f"/>
-      <w:shd w:val="clear" w:fill="f1f3f5"/>
+      <w:rFonts w:ascii="Consolas" w:hAnsi="Consolas"/>
+      <w:color w:val="003B4F"/>
+      <w:sz w:val="22"/>
+      <w:shd w:val="clear" w:color="auto" w:fill="F1F3F5"/>
     </w:rPr>
   </w:style>
   <w:style w:type="character" w:customStyle="1" w:styleId="InformationTok">
     <w:name w:val="InformationTok"/>
     <w:basedOn w:val="VerbatimChar"/>
     <w:rPr>
-      <w:color w:val="5e5e5e"/>
-      <w:shd w:val="clear" w:fill="f1f3f5"/>
+      <w:rFonts w:ascii="Consolas" w:hAnsi="Consolas"/>
+      <w:color w:val="5E5E5E"/>
+      <w:sz w:val="22"/>
+      <w:shd w:val="clear" w:color="auto" w:fill="F1F3F5"/>
     </w:rPr>
   </w:style>
   <w:style w:type="character" w:customStyle="1" w:styleId="WarningTok">
     <w:name w:val="WarningTok"/>
     <w:basedOn w:val="VerbatimChar"/>
     <w:rPr>
+      <w:rFonts w:ascii="Consolas" w:hAnsi="Consolas"/>
       <w:i/>
-      <w:color w:val="5e5e5e"/>
-      <w:shd w:val="clear" w:fill="f1f3f5"/>
+      <w:color w:val="5E5E5E"/>
+      <w:sz w:val="22"/>
+      <w:shd w:val="clear" w:color="auto" w:fill="F1F3F5"/>
     </w:rPr>
   </w:style>
   <w:style w:type="character" w:customStyle="1" w:styleId="AlertTok">
     <w:name w:val="AlertTok"/>
     <w:basedOn w:val="VerbatimChar"/>
     <w:rPr>
-      <w:color w:val="ad0000"/>
-      <w:shd w:val="clear" w:fill="f1f3f5"/>
+      <w:rFonts w:ascii="Consolas" w:hAnsi="Consolas"/>
+      <w:color w:val="AD0000"/>
+      <w:sz w:val="22"/>
+      <w:shd w:val="clear" w:color="auto" w:fill="F1F3F5"/>
     </w:rPr>
   </w:style>
   <w:style w:type="character" w:customStyle="1" w:styleId="ErrorTok">
     <w:name w:val="ErrorTok"/>
     <w:basedOn w:val="VerbatimChar"/>
     <w:rPr>
-      <w:color w:val="ad0000"/>
-      <w:shd w:val="clear" w:fill="f1f3f5"/>
+      <w:rFonts w:ascii="Consolas" w:hAnsi="Consolas"/>
+      <w:color w:val="AD0000"/>
+      <w:sz w:val="22"/>
+      <w:shd w:val="clear" w:color="auto" w:fill="F1F3F5"/>
     </w:rPr>
   </w:style>
   <w:style w:type="character" w:customStyle="1" w:styleId="NormalTok">
     <w:name w:val="NormalTok"/>
     <w:basedOn w:val="VerbatimChar"/>
     <w:rPr>
-      <w:color w:val="003b4f"/>
-      <w:shd w:val="clear" w:fill="f1f3f5"/>
-    </w:rPr>
+      <w:rFonts w:ascii="Consolas" w:hAnsi="Consolas"/>
+      <w:color w:val="003B4F"/>
+      <w:sz w:val="22"/>
+      <w:shd w:val="clear" w:color="auto" w:fill="F1F3F5"/>
+    </w:rPr>
+  </w:style>
+  <w:style w:type="paragraph" w:styleId="ListParagraph">
+    <w:name w:val="List Paragraph"/>
+    <w:basedOn w:val="Normal"/>
+    <w:rsid w:val="0081014B"/>
+    <w:pPr>
+      <w:ind w:left="720"/>
+      <w:contextualSpacing/>
+    </w:pPr>
   </w:style>
 </w:styles>
 </file>

</xml_diff>